<commit_message>
Add business specifications and software propose
</commit_message>
<xml_diff>
--- a/docx/requisitos-do-sistema.docx
+++ b/docx/requisitos-do-sistema.docx
@@ -547,9 +547,8 @@
           <w:r>
             <w:rPr>
               <w:rStyle w:val="Vnculodendice"/>
-              <w:webHidden/>
             </w:rPr>
-            <w:instrText>TOC \z \o "1-3" \u \h</w:instrText>
+            <w:instrText xml:space="preserve">TOC \z \o "1-3" \u \h</w:instrText>
           </w:r>
           <w:r>
             <w:rPr>
@@ -558,6 +557,7 @@
             <w:fldChar w:fldCharType="separate"/>
           </w:r>
           <w:r>
+            <w:rPr/>
             <w:t>￼</w:t>
           </w:r>
         </w:p>
@@ -576,6 +576,7 @@
             </w:rPr>
           </w:pPr>
           <w:r>
+            <w:rPr/>
             <w:t>￼</w:t>
           </w:r>
         </w:p>
@@ -594,6 +595,7 @@
             </w:rPr>
           </w:pPr>
           <w:r>
+            <w:rPr/>
             <w:t>￼</w:t>
           </w:r>
         </w:p>
@@ -612,6 +614,7 @@
             </w:rPr>
           </w:pPr>
           <w:r>
+            <w:rPr/>
             <w:t>￼</w:t>
           </w:r>
         </w:p>
@@ -630,6 +633,7 @@
             </w:rPr>
           </w:pPr>
           <w:r>
+            <w:rPr/>
             <w:t>￼</w:t>
           </w:r>
         </w:p>
@@ -648,6 +652,7 @@
             </w:rPr>
           </w:pPr>
           <w:r>
+            <w:rPr/>
             <w:t>￼</w:t>
           </w:r>
         </w:p>
@@ -666,6 +671,7 @@
             </w:rPr>
           </w:pPr>
           <w:r>
+            <w:rPr/>
             <w:t>￼</w:t>
           </w:r>
         </w:p>
@@ -684,6 +690,7 @@
             </w:rPr>
           </w:pPr>
           <w:r>
+            <w:rPr/>
             <w:t>￼</w:t>
           </w:r>
         </w:p>
@@ -702,6 +709,7 @@
             </w:rPr>
           </w:pPr>
           <w:r>
+            <w:rPr/>
             <w:t>￼</w:t>
           </w:r>
         </w:p>
@@ -720,6 +728,7 @@
             </w:rPr>
           </w:pPr>
           <w:r>
+            <w:rPr/>
             <w:t>￼</w:t>
           </w:r>
         </w:p>
@@ -738,6 +747,7 @@
             </w:rPr>
           </w:pPr>
           <w:r>
+            <w:rPr/>
             <w:t>￼</w:t>
           </w:r>
         </w:p>
@@ -756,6 +766,7 @@
             </w:rPr>
           </w:pPr>
           <w:r>
+            <w:rPr/>
             <w:t>￼</w:t>
           </w:r>
         </w:p>
@@ -774,6 +785,7 @@
             </w:rPr>
           </w:pPr>
           <w:r>
+            <w:rPr/>
             <w:t>￼</w:t>
           </w:r>
         </w:p>
@@ -792,6 +804,7 @@
             </w:rPr>
           </w:pPr>
           <w:r>
+            <w:rPr/>
             <w:t>￼</w:t>
           </w:r>
         </w:p>
@@ -810,6 +823,7 @@
             </w:rPr>
           </w:pPr>
           <w:r>
+            <w:rPr/>
             <w:t>￼</w:t>
           </w:r>
         </w:p>
@@ -828,6 +842,7 @@
             </w:rPr>
           </w:pPr>
           <w:r>
+            <w:rPr/>
             <w:t>￼</w:t>
           </w:r>
         </w:p>
@@ -846,6 +861,7 @@
             </w:rPr>
           </w:pPr>
           <w:r>
+            <w:rPr/>
             <w:t>￼</w:t>
           </w:r>
         </w:p>
@@ -864,6 +880,7 @@
             </w:rPr>
           </w:pPr>
           <w:r>
+            <w:rPr/>
             <w:t>￼</w:t>
           </w:r>
         </w:p>
@@ -882,6 +899,7 @@
             </w:rPr>
           </w:pPr>
           <w:r>
+            <w:rPr/>
             <w:t>￼</w:t>
           </w:r>
         </w:p>
@@ -900,6 +918,7 @@
             </w:rPr>
           </w:pPr>
           <w:r>
+            <w:rPr/>
             <w:t>￼</w:t>
           </w:r>
         </w:p>
@@ -918,6 +937,7 @@
             </w:rPr>
           </w:pPr>
           <w:r>
+            <w:rPr/>
             <w:t>￼</w:t>
           </w:r>
         </w:p>
@@ -936,6 +956,7 @@
             </w:rPr>
           </w:pPr>
           <w:r>
+            <w:rPr/>
             <w:t>￼</w:t>
           </w:r>
         </w:p>
@@ -954,6 +975,7 @@
             </w:rPr>
           </w:pPr>
           <w:r>
+            <w:rPr/>
             <w:t>￼</w:t>
           </w:r>
         </w:p>
@@ -972,6 +994,7 @@
             </w:rPr>
           </w:pPr>
           <w:r>
+            <w:rPr/>
             <w:t>￼</w:t>
           </w:r>
         </w:p>
@@ -990,6 +1013,7 @@
             </w:rPr>
           </w:pPr>
           <w:r>
+            <w:rPr/>
             <w:t>￼</w:t>
           </w:r>
         </w:p>
@@ -1309,6 +1333,266 @@
           </w:p>
         </w:tc>
       </w:tr>
+      <w:tr>
+        <w:tc>
+          <w:tcPr>
+            <w:tcW w:w="3300" w:type="dxa"/>
+            <w:tcBorders>
+              <w:top w:val="single" w:color="000000" w:themeColor="text1" w:sz="4" w:space="0"/>
+              <w:bottom w:val="single" w:color="000000" w:themeColor="text1" w:sz="4" w:space="0"/>
+            </w:tcBorders>
+            <w:shd w:val="clear" w:color="auto" w:fill="auto"/>
+            <w:tcMar/>
+          </w:tcPr>
+          <w:p>
+            <w:pPr>
+              <w:pStyle w:val="Normal"/>
+              <w:spacing w:line="240" w:lineRule="auto"/>
+              <w:ind w:firstLine="0"/>
+              <w:jc w:val="left"/>
+              <w:rPr>
+                <w:rFonts w:ascii="Arial" w:hAnsi="Arial" w:eastAsia="Calibri" w:cs=""/>
+                <w:b w:val="0"/>
+                <w:bCs w:val="0"/>
+                <w:i w:val="0"/>
+                <w:iCs w:val="0"/>
+                <w:caps w:val="0"/>
+                <w:smallCaps w:val="0"/>
+                <w:strike w:val="0"/>
+                <w:dstrike w:val="0"/>
+                <w:color w:val="000000" w:themeColor="text1" w:themeTint="FF" w:themeShade="FF"/>
+                <w:sz w:val="24"/>
+                <w:szCs w:val="24"/>
+                <w:u w:val="none"/>
+              </w:rPr>
+            </w:pPr>
+            <w:r>
+              <w:rPr>
+                <w:rFonts w:ascii="Arial" w:hAnsi="Arial" w:eastAsia="Arial" w:cs="Arial"/>
+                <w:b w:val="0"/>
+                <w:bCs w:val="0"/>
+                <w:i w:val="0"/>
+                <w:iCs w:val="0"/>
+                <w:caps w:val="0"/>
+                <w:smallCaps w:val="0"/>
+                <w:strike w:val="0"/>
+                <w:dstrike w:val="0"/>
+                <w:color w:val="000000" w:themeColor="text1" w:themeTint="FF" w:themeShade="FF"/>
+                <w:sz w:val="24"/>
+                <w:szCs w:val="24"/>
+                <w:u w:val="none"/>
+              </w:rPr>
+              <w:t>James Almeida</w:t>
+            </w:r>
+          </w:p>
+        </w:tc>
+        <w:tc>
+          <w:tcPr>
+            <w:tcW w:w="3735" w:type="dxa"/>
+            <w:tcBorders>
+              <w:top w:val="single" w:color="000000" w:themeColor="text1" w:sz="4" w:space="0"/>
+              <w:bottom w:val="single" w:color="000000" w:themeColor="text1" w:sz="4" w:space="0"/>
+            </w:tcBorders>
+            <w:shd w:val="clear" w:color="auto" w:fill="auto"/>
+            <w:tcMar/>
+          </w:tcPr>
+          <w:p>
+            <w:pPr>
+              <w:pStyle w:val="Normal"/>
+              <w:spacing w:line="240" w:lineRule="auto"/>
+              <w:ind w:firstLine="0"/>
+              <w:jc w:val="left"/>
+              <w:rPr>
+                <w:rFonts w:ascii="Arial" w:hAnsi="Arial" w:eastAsia="Arial" w:cs="Arial"/>
+                <w:b w:val="0"/>
+                <w:bCs w:val="0"/>
+                <w:i w:val="0"/>
+                <w:iCs w:val="0"/>
+                <w:caps w:val="0"/>
+                <w:smallCaps w:val="0"/>
+                <w:strike w:val="0"/>
+                <w:dstrike w:val="0"/>
+                <w:color w:val="000000" w:themeColor="text1" w:themeTint="FF" w:themeShade="FF"/>
+                <w:sz w:val="24"/>
+                <w:szCs w:val="24"/>
+                <w:u w:val="none"/>
+              </w:rPr>
+            </w:pPr>
+            <w:r>
+              <w:rPr>
+                <w:rFonts w:ascii="Arial" w:hAnsi="Arial" w:eastAsia="Arial" w:cs="" w:cstheme="minorBidi"/>
+                <w:b w:val="0"/>
+                <w:bCs w:val="0"/>
+                <w:i w:val="0"/>
+                <w:iCs w:val="0"/>
+                <w:caps w:val="0"/>
+                <w:smallCaps w:val="0"/>
+                <w:strike w:val="0"/>
+                <w:dstrike w:val="0"/>
+                <w:color w:val="000000" w:themeColor="text1" w:themeTint="FF" w:themeShade="FF"/>
+                <w:sz w:val="24"/>
+                <w:szCs w:val="24"/>
+                <w:u w:val="none"/>
+              </w:rPr>
+              <w:t>Especificação do descritivo de objetivos do negócio e a proposta do software</w:t>
+            </w:r>
+          </w:p>
+        </w:tc>
+        <w:tc>
+          <w:tcPr>
+            <w:tcW w:w="2581" w:type="dxa"/>
+            <w:tcBorders>
+              <w:top w:val="single" w:color="000000" w:themeColor="text1" w:sz="4" w:space="0"/>
+              <w:bottom w:val="single" w:color="000000" w:themeColor="text1" w:sz="4" w:space="0"/>
+            </w:tcBorders>
+            <w:shd w:val="clear" w:color="auto" w:fill="auto"/>
+            <w:tcMar/>
+          </w:tcPr>
+          <w:p>
+            <w:pPr>
+              <w:pStyle w:val="Normal"/>
+              <w:spacing w:before="0" w:beforeAutospacing="off" w:after="0" w:afterAutospacing="off" w:line="240" w:lineRule="auto"/>
+              <w:ind w:left="0" w:right="0" w:firstLine="0"/>
+              <w:jc w:val="left"/>
+              <w:rPr>
+                <w:rFonts w:ascii="Arial" w:hAnsi="Arial" w:eastAsia="Calibri" w:cs=""/>
+                <w:b w:val="0"/>
+                <w:bCs w:val="0"/>
+                <w:i w:val="0"/>
+                <w:iCs w:val="0"/>
+                <w:caps w:val="0"/>
+                <w:smallCaps w:val="0"/>
+                <w:strike w:val="0"/>
+                <w:dstrike w:val="0"/>
+                <w:color w:val="000000" w:themeColor="text1" w:themeTint="FF" w:themeShade="FF"/>
+                <w:sz w:val="24"/>
+                <w:szCs w:val="24"/>
+                <w:u w:val="none"/>
+              </w:rPr>
+            </w:pPr>
+            <w:r>
+              <w:rPr>
+                <w:rFonts w:ascii="Arial" w:hAnsi="Arial" w:eastAsia="Arial" w:cs="" w:cstheme="minorBidi"/>
+                <w:b w:val="0"/>
+                <w:bCs w:val="0"/>
+                <w:i w:val="0"/>
+                <w:iCs w:val="0"/>
+                <w:caps w:val="0"/>
+                <w:smallCaps w:val="0"/>
+                <w:strike w:val="0"/>
+                <w:dstrike w:val="0"/>
+                <w:color w:val="000000" w:themeColor="text1" w:themeTint="FF" w:themeShade="FF"/>
+                <w:sz w:val="24"/>
+                <w:szCs w:val="24"/>
+                <w:u w:val="none"/>
+              </w:rPr>
+              <w:t>28/04/2022</w:t>
+            </w:r>
+          </w:p>
+        </w:tc>
+      </w:tr>
+      <w:tr>
+        <w:tc>
+          <w:tcPr>
+            <w:tcW w:w="3300" w:type="dxa"/>
+            <w:tcBorders>
+              <w:top w:val="single" w:color="000000" w:themeColor="text1" w:sz="4" w:space="0"/>
+              <w:bottom w:val="single" w:color="000000" w:themeColor="text1" w:sz="4" w:space="0"/>
+            </w:tcBorders>
+            <w:shd w:val="clear" w:color="auto" w:fill="auto"/>
+            <w:tcMar/>
+          </w:tcPr>
+          <w:p>
+            <w:pPr>
+              <w:pStyle w:val="Normal"/>
+              <w:spacing w:line="240" w:lineRule="auto"/>
+              <w:ind w:firstLine="0"/>
+              <w:jc w:val="left"/>
+              <w:rPr>
+                <w:rFonts w:ascii="Arial" w:hAnsi="Arial" w:eastAsia="Calibri" w:cs=""/>
+                <w:b w:val="0"/>
+                <w:bCs w:val="0"/>
+                <w:i w:val="0"/>
+                <w:iCs w:val="0"/>
+                <w:caps w:val="0"/>
+                <w:smallCaps w:val="0"/>
+                <w:strike w:val="0"/>
+                <w:dstrike w:val="0"/>
+                <w:color w:val="000000" w:themeColor="text1" w:themeTint="FF" w:themeShade="FF"/>
+                <w:sz w:val="24"/>
+                <w:szCs w:val="24"/>
+                <w:u w:val="none"/>
+              </w:rPr>
+            </w:pPr>
+          </w:p>
+        </w:tc>
+        <w:tc>
+          <w:tcPr>
+            <w:tcW w:w="3735" w:type="dxa"/>
+            <w:tcBorders>
+              <w:top w:val="single" w:color="000000" w:themeColor="text1" w:sz="4" w:space="0"/>
+              <w:bottom w:val="single" w:color="000000" w:themeColor="text1" w:sz="4" w:space="0"/>
+            </w:tcBorders>
+            <w:shd w:val="clear" w:color="auto" w:fill="auto"/>
+            <w:tcMar/>
+          </w:tcPr>
+          <w:p>
+            <w:pPr>
+              <w:pStyle w:val="Normal"/>
+              <w:spacing w:line="240" w:lineRule="auto"/>
+              <w:jc w:val="left"/>
+              <w:rPr>
+                <w:rFonts w:ascii="Arial" w:hAnsi="Arial" w:eastAsia="Calibri" w:cs=""/>
+                <w:b w:val="0"/>
+                <w:bCs w:val="0"/>
+                <w:i w:val="0"/>
+                <w:iCs w:val="0"/>
+                <w:caps w:val="0"/>
+                <w:smallCaps w:val="0"/>
+                <w:strike w:val="0"/>
+                <w:dstrike w:val="0"/>
+                <w:color w:val="000000" w:themeColor="text1" w:themeTint="FF" w:themeShade="FF"/>
+                <w:sz w:val="24"/>
+                <w:szCs w:val="24"/>
+                <w:u w:val="none"/>
+              </w:rPr>
+            </w:pPr>
+          </w:p>
+        </w:tc>
+        <w:tc>
+          <w:tcPr>
+            <w:tcW w:w="2581" w:type="dxa"/>
+            <w:tcBorders>
+              <w:top w:val="single" w:color="000000" w:themeColor="text1" w:sz="4" w:space="0"/>
+              <w:bottom w:val="single" w:color="000000" w:themeColor="text1" w:sz="4" w:space="0"/>
+            </w:tcBorders>
+            <w:shd w:val="clear" w:color="auto" w:fill="auto"/>
+            <w:tcMar/>
+          </w:tcPr>
+          <w:p>
+            <w:pPr>
+              <w:pStyle w:val="Normal"/>
+              <w:spacing w:line="240" w:lineRule="auto"/>
+              <w:jc w:val="left"/>
+              <w:rPr>
+                <w:rFonts w:ascii="Arial" w:hAnsi="Arial" w:eastAsia="Calibri" w:cs=""/>
+                <w:b w:val="0"/>
+                <w:bCs w:val="0"/>
+                <w:i w:val="0"/>
+                <w:iCs w:val="0"/>
+                <w:caps w:val="0"/>
+                <w:smallCaps w:val="0"/>
+                <w:strike w:val="0"/>
+                <w:dstrike w:val="0"/>
+                <w:color w:val="000000" w:themeColor="text1" w:themeTint="FF" w:themeShade="FF"/>
+                <w:sz w:val="24"/>
+                <w:szCs w:val="24"/>
+                <w:u w:val="none"/>
+              </w:rPr>
+            </w:pPr>
+          </w:p>
+        </w:tc>
+      </w:tr>
     </w:tbl>
     <w:p>
       <w:pPr>
@@ -1438,7 +1722,6 @@
         </w:rPr>
         <w:t xml:space="preserve">do autor Paulo </w:t>
       </w:r>
-      <w:proofErr w:type="spellStart"/>
       <w:r>
         <w:rPr>
           <w:rFonts w:cs="Arial"/>
@@ -1447,14 +1730,13 @@
         </w:rPr>
         <w:t>Caroli</w:t>
       </w:r>
-      <w:proofErr w:type="spellEnd"/>
       <w:r>
         <w:rPr>
           <w:rFonts w:cs="Arial"/>
           <w:i w:val="0"/>
           <w:iCs w:val="0"/>
         </w:rPr>
-        <w:t xml:space="preserve">, como </w:t>
+        <w:t xml:space="preserve"> como, </w:t>
       </w:r>
       <w:r>
         <w:rPr>
@@ -1500,21 +1782,23 @@
         </w:rPr>
         <w:t xml:space="preserve"> </w:t>
       </w:r>
+      <w:proofErr w:type="spellStart"/>
       <w:r>
         <w:rPr>
           <w:rFonts w:cs="Arial"/>
           <w:i w:val="1"/>
           <w:iCs w:val="1"/>
         </w:rPr>
-        <w:t xml:space="preserve">sequencer </w:t>
-      </w:r>
+        <w:t>sequencer</w:t>
+      </w:r>
+      <w:proofErr w:type="spellEnd"/>
       <w:r>
         <w:rPr>
           <w:rFonts w:cs="Arial"/>
           <w:i w:val="1"/>
           <w:iCs w:val="1"/>
         </w:rPr>
-        <w:t xml:space="preserve">e </w:t>
+        <w:t xml:space="preserve"> </w:t>
       </w:r>
       <w:r>
         <w:rPr>
@@ -1522,6 +1806,14 @@
           <w:i w:val="1"/>
           <w:iCs w:val="1"/>
         </w:rPr>
+        <w:t xml:space="preserve">e </w:t>
+      </w:r>
+      <w:r>
+        <w:rPr>
+          <w:rFonts w:cs="Arial"/>
+          <w:i w:val="1"/>
+          <w:iCs w:val="1"/>
+        </w:rPr>
         <w:t xml:space="preserve">Revisão técnica de negócios e UX. </w:t>
       </w:r>
       <w:r>
@@ -1548,7 +1840,6 @@
         </w:rPr>
         <w:t xml:space="preserve">também utilizamos o método </w:t>
       </w:r>
-      <w:proofErr w:type="spellStart"/>
       <w:r>
         <w:rPr>
           <w:rFonts w:cs="Arial"/>
@@ -1557,7 +1848,6 @@
         </w:rPr>
         <w:t>moSCoW</w:t>
       </w:r>
-      <w:proofErr w:type="spellEnd"/>
       <w:r>
         <w:rPr>
           <w:rFonts w:cs="Arial"/>
@@ -1604,7 +1894,11 @@
       </w:pPr>
       <w:r>
         <w:rPr/>
-        <w:t>Lean Inception</w:t>
+        <w:t xml:space="preserve">Lean </w:t>
+      </w:r>
+      <w:r>
+        <w:rPr/>
+        <w:t>Inception</w:t>
       </w:r>
     </w:p>
     <w:p>
@@ -1632,7 +1926,6 @@
         </w:rPr>
         <w:t xml:space="preserve">Lean </w:t>
       </w:r>
-      <w:proofErr w:type="spellStart"/>
       <w:r>
         <w:rPr>
           <w:rFonts w:ascii="Arial" w:hAnsi="Arial" w:eastAsia="Calibri" w:cs=""/>
@@ -1655,7 +1948,6 @@
         </w:rPr>
         <w:t>nception</w:t>
       </w:r>
-      <w:proofErr w:type="spellEnd"/>
       <w:r>
         <w:rPr>
           <w:rFonts w:ascii="Arial" w:hAnsi="Arial" w:eastAsia="Calibri" w:cs=""/>
@@ -1689,7 +1981,6 @@
         </w:rPr>
         <w:t xml:space="preserve">Design </w:t>
       </w:r>
-      <w:proofErr w:type="spellStart"/>
       <w:r>
         <w:rPr>
           <w:rFonts w:ascii="Arial" w:hAnsi="Arial" w:eastAsia="Calibri" w:cs=""/>
@@ -1701,7 +1992,6 @@
         </w:rPr>
         <w:t>Thinking</w:t>
       </w:r>
-      <w:proofErr w:type="spellEnd"/>
       <w:r>
         <w:rPr>
           <w:rFonts w:ascii="Arial" w:hAnsi="Arial" w:eastAsia="Calibri" w:cs=""/>
@@ -1815,7 +2105,11 @@
       </w:pPr>
       <w:r>
         <w:rPr/>
-        <w:t>Design Thinking</w:t>
+        <w:t xml:space="preserve">Design </w:t>
+      </w:r>
+      <w:r>
+        <w:rPr/>
+        <w:t>Thinking</w:t>
       </w:r>
     </w:p>
     <w:p>
@@ -1841,7 +2135,6 @@
         </w:rPr>
         <w:t xml:space="preserve">Design </w:t>
       </w:r>
-      <w:proofErr w:type="spellStart"/>
       <w:r>
         <w:rPr>
           <w:rFonts w:ascii="Arial" w:hAnsi="Arial" w:eastAsia="Calibri" w:cs=""/>
@@ -1853,7 +2146,6 @@
         </w:rPr>
         <w:t>thinking</w:t>
       </w:r>
-      <w:proofErr w:type="spellEnd"/>
       <w:r>
         <w:rPr>
           <w:rFonts w:ascii="Arial" w:hAnsi="Arial" w:eastAsia="Calibri" w:cs=""/>
@@ -1906,7 +2198,7 @@
           <w:sz w:val="24"/>
           <w:szCs w:val="24"/>
         </w:rPr>
-        <w:t>Mínimo produto viável é o resultado das funcionalidades mínimas definidas para que um produto desenvolvido resolva o problema que foi proposto na concepção do projeto.</w:t>
+        <w:t>Mínimo produto viável. É o resultado das funcionalidades mínimas definidas para que um produto desenvolvido resolva o problema que foi proposto na concepção do projeto.</w:t>
       </w:r>
     </w:p>
     <w:p>
@@ -1986,8 +2278,8 @@
       </w:pPr>
       <w:r>
         <w:drawing>
-          <wp:inline wp14:editId="0E62541E" wp14:anchorId="22AA16F6">
-            <wp:extent cx="5775431" cy="4078898"/>
+          <wp:inline wp14:editId="33A14B4D" wp14:anchorId="22AA16F6">
+            <wp:extent cx="5775433" cy="4078898"/>
             <wp:effectExtent l="0" t="0" r="0" b="0"/>
             <wp:docPr id="1649987441" name="" title=""/>
             <wp:cNvGraphicFramePr>
@@ -2001,10 +2293,10 @@
                     <pic:cNvPicPr/>
                   </pic:nvPicPr>
                   <pic:blipFill>
-                    <a:blip r:embed="R70dc38a32a854409">
-                      <a:extLst>
+                    <a:blip r:embed="Ra58d037ccf064a90">
+                      <a:extLst xmlns:a="http://schemas.openxmlformats.org/drawingml/2006/main">
                         <a:ext xmlns:a="http://schemas.openxmlformats.org/drawingml/2006/main" uri="{28A0092B-C50C-407E-A947-70E740481C1C}">
-                          <a14:useLocalDpi val="0"/>
+                          <a14:useLocalDpi xmlns:a14="http://schemas.microsoft.com/office/drawing/2010/main" val="0"/>
                         </a:ext>
                       </a:extLst>
                     </a:blip>
@@ -2013,9 +2305,9 @@
                     </a:stretch>
                   </pic:blipFill>
                   <pic:spPr>
-                    <a:xfrm>
+                    <a:xfrm rot="0" flipH="0" flipV="0">
                       <a:off x="0" y="0"/>
-                      <a:ext cx="5775431" cy="4078898"/>
+                      <a:ext cx="5775433" cy="4078898"/>
                     </a:xfrm>
                     <a:prstGeom prst="rect">
                       <a:avLst/>
@@ -2078,12 +2370,10 @@
         <w:pStyle w:val="Ttulo4"/>
         <w:rPr/>
       </w:pPr>
-      <w:proofErr w:type="spellStart"/>
       <w:r>
         <w:rPr/>
         <w:t>Feature</w:t>
       </w:r>
-      <w:proofErr w:type="spellEnd"/>
       <w:r>
         <w:rPr/>
         <w:t xml:space="preserve"> Brainstorming</w:t>
@@ -2108,25 +2398,36 @@
         </w:rPr>
         <w:t xml:space="preserve">Um recurso representa a ação ou interação de um usuário com o produto, por exemplo: imprimir faturas, consultar extratos detalhados e convidar amigos do Facebook. A descrição de uma </w:t>
       </w:r>
-      <w:proofErr w:type="spellStart"/>
-      <w:r>
-        <w:rPr>
-          <w:rFonts w:ascii="Arial" w:hAnsi="Arial" w:eastAsia="Calibri" w:cs=""/>
+      <w:r>
+        <w:rPr>
+          <w:rFonts w:ascii="Arial" w:hAnsi="Arial" w:eastAsia="Calibri" w:cs=""/>
+          <w:i w:val="1"/>
+          <w:iCs w:val="1"/>
           <w:color w:val="000000" w:themeColor="text1" w:themeTint="FF" w:themeShade="FF"/>
           <w:sz w:val="24"/>
           <w:szCs w:val="24"/>
         </w:rPr>
         <w:t>feature</w:t>
       </w:r>
-      <w:proofErr w:type="spellEnd"/>
-      <w:r>
-        <w:rPr>
-          <w:rFonts w:ascii="Arial" w:hAnsi="Arial" w:eastAsia="Calibri" w:cs=""/>
-          <w:color w:val="000000" w:themeColor="text1" w:themeTint="FF" w:themeShade="FF"/>
-          <w:sz w:val="24"/>
-          <w:szCs w:val="24"/>
-        </w:rPr>
-        <w:t xml:space="preserve"> deve ser a mais simples possível, visando atender um objetivo de negócio, uma necessidade de persona, e/ou contemplar uma etapa da jornada.</w:t>
+      <w:r>
+        <w:rPr>
+          <w:rFonts w:ascii="Arial" w:hAnsi="Arial" w:eastAsia="Calibri" w:cs=""/>
+          <w:i w:val="1"/>
+          <w:iCs w:val="1"/>
+          <w:color w:val="000000" w:themeColor="text1" w:themeTint="FF" w:themeShade="FF"/>
+          <w:sz w:val="24"/>
+          <w:szCs w:val="24"/>
+        </w:rPr>
+        <w:t xml:space="preserve"> </w:t>
+      </w:r>
+      <w:r>
+        <w:rPr>
+          <w:rFonts w:ascii="Arial" w:hAnsi="Arial" w:eastAsia="Calibri" w:cs=""/>
+          <w:color w:val="000000" w:themeColor="text1" w:themeTint="FF" w:themeShade="FF"/>
+          <w:sz w:val="24"/>
+          <w:szCs w:val="24"/>
+        </w:rPr>
+        <w:t>deve ser a mais simples possível, visando atender um objetivo de negócio, uma necessidade de persona, e/ou contemplar uma etapa da jornada.</w:t>
       </w:r>
     </w:p>
     <w:p>
@@ -2184,6 +2485,7 @@
     <w:p>
       <w:pPr>
         <w:pStyle w:val="Normal"/>
+        <w:ind w:firstLine="0"/>
         <w:rPr>
           <w:rFonts w:ascii="Arial" w:hAnsi="Arial" w:eastAsia="Calibri" w:cs=""/>
           <w:color w:val="000000" w:themeColor="text1" w:themeTint="FF" w:themeShade="FF"/>
@@ -2250,10 +2552,10 @@
       </w:r>
       <w:r>
         <w:drawing>
-          <wp:inline wp14:editId="68E248B2" wp14:anchorId="30CEB7F8">
-            <wp:extent cx="1663059" cy="1769996"/>
+          <wp:inline wp14:editId="3D2CE90C" wp14:anchorId="3C1F5753">
+            <wp:extent cx="1416368" cy="1531208"/>
             <wp:effectExtent l="0" t="0" r="0" b="0"/>
-            <wp:docPr id="455232528" name="" title=""/>
+            <wp:docPr id="970671489" name="" title=""/>
             <wp:cNvGraphicFramePr>
               <a:graphicFrameLocks noChangeAspect="1"/>
             </wp:cNvGraphicFramePr>
@@ -2265,50 +2567,7 @@
                     <pic:cNvPicPr/>
                   </pic:nvPicPr>
                   <pic:blipFill>
-                    <a:blip r:embed="R4fe3c29e0fb540ed">
-                      <a:extLst xmlns:a="http://schemas.openxmlformats.org/drawingml/2006/main">
-                        <a:ext xmlns:a="http://schemas.openxmlformats.org/drawingml/2006/main" uri="{28A0092B-C50C-407E-A947-70E740481C1C}">
-                          <a14:useLocalDpi xmlns:a14="http://schemas.microsoft.com/office/drawing/2010/main" val="0"/>
-                        </a:ext>
-                      </a:extLst>
-                    </a:blip>
-                    <a:stretch>
-                      <a:fillRect/>
-                    </a:stretch>
-                  </pic:blipFill>
-                  <pic:spPr>
-                    <a:xfrm rot="0" flipH="0" flipV="0">
-                      <a:off x="0" y="0"/>
-                      <a:ext cx="1663059" cy="1769996"/>
-                    </a:xfrm>
-                    <a:prstGeom prst="rect">
-                      <a:avLst/>
-                    </a:prstGeom>
-                  </pic:spPr>
-                </pic:pic>
-              </a:graphicData>
-            </a:graphic>
-          </wp:inline>
-        </w:drawing>
-      </w:r>
-      <w:r>
-        <w:drawing>
-          <wp:inline wp14:editId="6DD8738C" wp14:anchorId="5D171251">
-            <wp:extent cx="1532243" cy="1871442"/>
-            <wp:effectExtent l="0" t="0" r="0" b="0"/>
-            <wp:docPr id="1348507623" name="" title=""/>
-            <wp:cNvGraphicFramePr>
-              <a:graphicFrameLocks noChangeAspect="1"/>
-            </wp:cNvGraphicFramePr>
-            <a:graphic>
-              <a:graphicData uri="http://schemas.openxmlformats.org/drawingml/2006/picture">
-                <pic:pic>
-                  <pic:nvPicPr>
-                    <pic:cNvPr id="0" name=""/>
-                    <pic:cNvPicPr/>
-                  </pic:nvPicPr>
-                  <pic:blipFill>
-                    <a:blip r:embed="R686e19079ba44868">
+                    <a:blip r:embed="R0069e6aae52d452f">
                       <a:extLst>
                         <a:ext xmlns:a="http://schemas.openxmlformats.org/drawingml/2006/main" uri="{28A0092B-C50C-407E-A947-70E740481C1C}">
                           <a14:useLocalDpi val="0"/>
@@ -2322,7 +2581,7 @@
                   <pic:spPr>
                     <a:xfrm>
                       <a:off x="0" y="0"/>
-                      <a:ext cx="1532243" cy="1871442"/>
+                      <a:ext cx="1416368" cy="1531208"/>
                     </a:xfrm>
                     <a:prstGeom prst="rect">
                       <a:avLst/>
@@ -2334,6 +2593,92 @@
           </wp:inline>
         </w:drawing>
       </w:r>
+      <w:r>
+        <w:drawing>
+          <wp:inline wp14:editId="18637234" wp14:anchorId="14B1AE80">
+            <wp:extent cx="1281152" cy="1457235"/>
+            <wp:effectExtent l="0" t="0" r="0" b="0"/>
+            <wp:docPr id="667361128" name="" title=""/>
+            <wp:cNvGraphicFramePr>
+              <a:graphicFrameLocks noChangeAspect="1"/>
+            </wp:cNvGraphicFramePr>
+            <a:graphic>
+              <a:graphicData uri="http://schemas.openxmlformats.org/drawingml/2006/picture">
+                <pic:pic>
+                  <pic:nvPicPr>
+                    <pic:cNvPr id="0" name=""/>
+                    <pic:cNvPicPr/>
+                  </pic:nvPicPr>
+                  <pic:blipFill>
+                    <a:blip r:embed="R70eb8d0035f34ffe">
+                      <a:extLst>
+                        <a:ext xmlns:a="http://schemas.openxmlformats.org/drawingml/2006/main" uri="{28A0092B-C50C-407E-A947-70E740481C1C}">
+                          <a14:useLocalDpi val="0"/>
+                        </a:ext>
+                      </a:extLst>
+                    </a:blip>
+                    <a:stretch>
+                      <a:fillRect/>
+                    </a:stretch>
+                  </pic:blipFill>
+                  <pic:spPr>
+                    <a:xfrm>
+                      <a:off x="0" y="0"/>
+                      <a:ext cx="1281152" cy="1457235"/>
+                    </a:xfrm>
+                    <a:prstGeom prst="rect">
+                      <a:avLst/>
+                    </a:prstGeom>
+                  </pic:spPr>
+                </pic:pic>
+              </a:graphicData>
+            </a:graphic>
+          </wp:inline>
+        </w:drawing>
+      </w:r>
+      <w:r>
+        <w:drawing>
+          <wp:inline wp14:editId="7DB7262C" wp14:anchorId="4E33E9AA">
+            <wp:extent cx="2289526" cy="2436746"/>
+            <wp:effectExtent l="0" t="0" r="0" b="0"/>
+            <wp:docPr id="984324507" name="" title=""/>
+            <wp:cNvGraphicFramePr>
+              <a:graphicFrameLocks noChangeAspect="1"/>
+            </wp:cNvGraphicFramePr>
+            <a:graphic>
+              <a:graphicData uri="http://schemas.openxmlformats.org/drawingml/2006/picture">
+                <pic:pic>
+                  <pic:nvPicPr>
+                    <pic:cNvPr id="0" name=""/>
+                    <pic:cNvPicPr/>
+                  </pic:nvPicPr>
+                  <pic:blipFill>
+                    <a:blip r:embed="R2477faddb59447f2">
+                      <a:extLst xmlns:a="http://schemas.openxmlformats.org/drawingml/2006/main">
+                        <a:ext xmlns:a="http://schemas.openxmlformats.org/drawingml/2006/main" uri="{28A0092B-C50C-407E-A947-70E740481C1C}">
+                          <a14:useLocalDpi xmlns:a14="http://schemas.microsoft.com/office/drawing/2010/main" val="0"/>
+                        </a:ext>
+                      </a:extLst>
+                    </a:blip>
+                    <a:stretch>
+                      <a:fillRect/>
+                    </a:stretch>
+                  </pic:blipFill>
+                  <pic:spPr xmlns:pic="http://schemas.openxmlformats.org/drawingml/2006/picture">
+                    <a:xfrm xmlns:a="http://schemas.openxmlformats.org/drawingml/2006/main" rot="0" flipH="0" flipV="0">
+                      <a:off x="0" y="0"/>
+                      <a:ext cx="2289526" cy="2436746"/>
+                    </a:xfrm>
+                    <a:prstGeom xmlns:a="http://schemas.openxmlformats.org/drawingml/2006/main" prst="rect">
+                      <a:avLst/>
+                    </a:prstGeom>
+                  </pic:spPr>
+                </pic:pic>
+              </a:graphicData>
+            </a:graphic>
+          </wp:inline>
+        </w:drawing>
+      </w:r>
     </w:p>
     <w:p>
       <w:pPr>
@@ -2393,7 +2738,6 @@
         </w:rPr>
         <w:t xml:space="preserve">O </w:t>
       </w:r>
-      <w:proofErr w:type="spellStart"/>
       <w:r>
         <w:rPr>
           <w:rFonts w:ascii="Arial" w:hAnsi="Arial" w:eastAsia="Calibri" w:cs=""/>
@@ -2405,7 +2749,6 @@
         </w:rPr>
         <w:t>Feature</w:t>
       </w:r>
-      <w:proofErr w:type="spellEnd"/>
       <w:r>
         <w:rPr>
           <w:rFonts w:ascii="Arial" w:hAnsi="Arial" w:eastAsia="Calibri" w:cs=""/>
@@ -2417,7 +2760,6 @@
         </w:rPr>
         <w:t xml:space="preserve"> </w:t>
       </w:r>
-      <w:proofErr w:type="spellStart"/>
       <w:r>
         <w:rPr>
           <w:rFonts w:ascii="Arial" w:hAnsi="Arial" w:eastAsia="Calibri" w:cs=""/>
@@ -2429,7 +2771,6 @@
         </w:rPr>
         <w:t>Sequencer</w:t>
       </w:r>
-      <w:proofErr w:type="spellEnd"/>
       <w:r>
         <w:rPr>
           <w:rFonts w:ascii="Arial" w:hAnsi="Arial" w:eastAsia="Calibri" w:cs=""/>
@@ -2478,7 +2819,25 @@
           <w:sz w:val="24"/>
           <w:szCs w:val="24"/>
         </w:rPr>
-        <w:t>O método MoSCoW é uma técnica de priorização usada na gestão como um todo, análise de negócios, gestão de projetos e desenvolvimento de softwares com o intuito de encontrar um entendimento em comum entre as partes interessadas sobre a importância que elas atribuem a cada requisito.</w:t>
+        <w:t xml:space="preserve">O método </w:t>
+      </w:r>
+      <w:r>
+        <w:rPr>
+          <w:rFonts w:ascii="Arial" w:hAnsi="Arial" w:eastAsia="Calibri" w:cs=""/>
+          <w:color w:val="000000" w:themeColor="text1" w:themeTint="FF" w:themeShade="FF"/>
+          <w:sz w:val="24"/>
+          <w:szCs w:val="24"/>
+        </w:rPr>
+        <w:t>MoSCoW</w:t>
+      </w:r>
+      <w:r>
+        <w:rPr>
+          <w:rFonts w:ascii="Arial" w:hAnsi="Arial" w:eastAsia="Calibri" w:cs=""/>
+          <w:color w:val="000000" w:themeColor="text1" w:themeTint="FF" w:themeShade="FF"/>
+          <w:sz w:val="24"/>
+          <w:szCs w:val="24"/>
+        </w:rPr>
+        <w:t xml:space="preserve"> é uma técnica de priorização usada na gestão como um todo, análise de negócios, gestão de projetos e desenvolvimento de softwares com o intuito de encontrar um entendimento em comum entre as partes interessadas sobre a importância que elas atribuem a cada requisito.</w:t>
       </w:r>
     </w:p>
     <w:p>
@@ -2542,6 +2901,18 @@
     </w:p>
     <w:p>
       <w:pPr>
+        <w:pStyle w:val="Normal"/>
+        <w:spacing w:line="276" w:lineRule="auto"/>
+        <w:rPr>
+          <w:rFonts w:ascii="Arial" w:hAnsi="Arial" w:eastAsia="Calibri" w:cs=""/>
+          <w:color w:val="000000" w:themeColor="text1" w:themeTint="FF" w:themeShade="FF"/>
+          <w:sz w:val="24"/>
+          <w:szCs w:val="24"/>
+        </w:rPr>
+      </w:pPr>
+    </w:p>
+    <w:p>
+      <w:pPr>
         <w:pStyle w:val="Ttulo3"/>
         <w:rPr/>
       </w:pPr>
@@ -2553,6 +2924,9 @@
       <w:bookmarkEnd w:id="12"/>
     </w:p>
     <w:p>
+      <w:pPr>
+        <w:ind w:firstLine="0"/>
+      </w:pPr>
       <w:r>
         <w:rPr/>
         <w:t xml:space="preserve">Os principais problemas apresentados </w:t>
@@ -2650,12 +3024,173 @@
     </w:p>
     <w:p>
       <w:pPr>
-        <w:pStyle w:val="ListParagraph"/>
-        <w:numPr>
-          <w:ilvl w:val="0"/>
-          <w:numId w:val="23"/>
-        </w:numPr>
-        <w:ind w:right="-607"/>
+        <w:pStyle w:val="Normal"/>
+        <w:rPr>
+          <w:rFonts w:ascii="Arial" w:hAnsi="Arial" w:eastAsia="Calibri" w:cs=""/>
+          <w:color w:val="000000" w:themeColor="text1" w:themeTint="FF" w:themeShade="FF"/>
+          <w:sz w:val="24"/>
+          <w:szCs w:val="24"/>
+        </w:rPr>
+      </w:pPr>
+      <w:r>
+        <w:rPr>
+          <w:rFonts w:ascii="Arial" w:hAnsi="Arial" w:eastAsia="Calibri" w:cs=""/>
+          <w:color w:val="000000" w:themeColor="text1" w:themeTint="FF" w:themeShade="FF"/>
+          <w:sz w:val="24"/>
+          <w:szCs w:val="24"/>
+        </w:rPr>
+        <w:t xml:space="preserve">O sistema tem como objetivo permitir que o cadastro de estabelecimentos para que clientes interessados, possam encontrar locais para se divertir baseando-se em características previamente fornecidas durante o seu cadastro, fazendo o </w:t>
+      </w:r>
+      <w:r>
+        <w:rPr>
+          <w:rFonts w:ascii="Arial" w:hAnsi="Arial" w:eastAsia="Calibri" w:cs=""/>
+          <w:i w:val="1"/>
+          <w:iCs w:val="1"/>
+          <w:color w:val="000000" w:themeColor="text1" w:themeTint="FF" w:themeShade="FF"/>
+          <w:sz w:val="24"/>
+          <w:szCs w:val="24"/>
+        </w:rPr>
+        <w:t xml:space="preserve">match </w:t>
+      </w:r>
+      <w:r>
+        <w:rPr>
+          <w:rFonts w:ascii="Arial" w:hAnsi="Arial" w:eastAsia="Calibri" w:cs=""/>
+          <w:i w:val="0"/>
+          <w:iCs w:val="0"/>
+          <w:color w:val="000000" w:themeColor="text1" w:themeTint="FF" w:themeShade="FF"/>
+          <w:sz w:val="24"/>
+          <w:szCs w:val="24"/>
+        </w:rPr>
+        <w:t>entre clientes e estabelecimentos.</w:t>
+      </w:r>
+    </w:p>
+    <w:p>
+      <w:pPr>
+        <w:pStyle w:val="Normal"/>
+        <w:rPr>
+          <w:rFonts w:ascii="Arial" w:hAnsi="Arial" w:eastAsia="Calibri" w:cs=""/>
+          <w:i w:val="0"/>
+          <w:iCs w:val="0"/>
+          <w:color w:val="000000" w:themeColor="text1" w:themeTint="FF" w:themeShade="FF"/>
+          <w:sz w:val="24"/>
+          <w:szCs w:val="24"/>
+        </w:rPr>
+      </w:pPr>
+    </w:p>
+    <w:p>
+      <w:pPr>
+        <w:pStyle w:val="Ttulo3"/>
+        <w:rPr/>
+      </w:pPr>
+      <w:r>
+        <w:rPr/>
+        <w:t>Descrição Geral</w:t>
+      </w:r>
+    </w:p>
+    <w:p>
+      <w:pPr>
+        <w:pStyle w:val="Ttulo4"/>
+        <w:rPr/>
+      </w:pPr>
+      <w:r>
+        <w:rPr/>
+        <w:t>Perspectiva do produto</w:t>
+      </w:r>
+    </w:p>
+    <w:p>
+      <w:pPr>
+        <w:pStyle w:val="Ttulo5"/>
+        <w:rPr/>
+      </w:pPr>
+      <w:r>
+        <w:rPr/>
+        <w:t>Cliente</w:t>
+      </w:r>
+      <w:r>
+        <w:tab/>
+      </w:r>
+    </w:p>
+    <w:p>
+      <w:pPr>
+        <w:pStyle w:val="Normal"/>
+        <w:rPr>
+          <w:rFonts w:ascii="Arial" w:hAnsi="Arial" w:eastAsia="Calibri" w:cs=""/>
+          <w:color w:val="000000" w:themeColor="text1" w:themeTint="FF" w:themeShade="FF"/>
+          <w:sz w:val="24"/>
+          <w:szCs w:val="24"/>
+        </w:rPr>
+      </w:pPr>
+      <w:r>
+        <w:rPr>
+          <w:rFonts w:ascii="Arial" w:hAnsi="Arial" w:eastAsia="Calibri" w:cs=""/>
+          <w:color w:val="000000" w:themeColor="text1" w:themeTint="FF" w:themeShade="FF"/>
+          <w:sz w:val="24"/>
+          <w:szCs w:val="24"/>
+        </w:rPr>
+        <w:t xml:space="preserve">O sistema deve auxiliar clientes a buscarem por bares e casas noturnas </w:t>
+      </w:r>
+      <w:r>
+        <w:rPr>
+          <w:rFonts w:ascii="Arial" w:hAnsi="Arial" w:eastAsia="Calibri" w:cs=""/>
+          <w:i w:val="0"/>
+          <w:iCs w:val="0"/>
+          <w:color w:val="000000" w:themeColor="text1" w:themeTint="FF" w:themeShade="FF"/>
+          <w:sz w:val="24"/>
+          <w:szCs w:val="24"/>
+        </w:rPr>
+        <w:t xml:space="preserve">de acordo com parâmetros </w:t>
+      </w:r>
+      <w:r>
+        <w:rPr>
+          <w:rFonts w:ascii="Arial" w:hAnsi="Arial" w:eastAsia="Calibri" w:cs=""/>
+          <w:color w:val="000000" w:themeColor="text1" w:themeTint="FF" w:themeShade="FF"/>
+          <w:sz w:val="24"/>
+          <w:szCs w:val="24"/>
+        </w:rPr>
+        <w:t>disponíveis</w:t>
+      </w:r>
+      <w:r>
+        <w:rPr>
+          <w:rFonts w:ascii="Arial" w:hAnsi="Arial" w:eastAsia="Calibri" w:cs=""/>
+          <w:color w:val="000000" w:themeColor="text1" w:themeTint="FF" w:themeShade="FF"/>
+          <w:sz w:val="24"/>
+          <w:szCs w:val="24"/>
+        </w:rPr>
+        <w:t xml:space="preserve"> nos estabelecimentos, o cliente poderá notificar sua presença no estabelecimento através de check-in para computar informações de lotação, </w:t>
+      </w:r>
+      <w:r>
+        <w:rPr>
+          <w:rFonts w:ascii="Arial" w:hAnsi="Arial" w:eastAsia="Calibri" w:cs=""/>
+          <w:color w:val="000000" w:themeColor="text1" w:themeTint="FF" w:themeShade="FF"/>
+          <w:sz w:val="24"/>
+          <w:szCs w:val="24"/>
+        </w:rPr>
+        <w:t>favoritar</w:t>
+      </w:r>
+      <w:r>
+        <w:rPr>
+          <w:rFonts w:ascii="Arial" w:hAnsi="Arial" w:eastAsia="Calibri" w:cs=""/>
+          <w:color w:val="000000" w:themeColor="text1" w:themeTint="FF" w:themeShade="FF"/>
+          <w:sz w:val="24"/>
+          <w:szCs w:val="24"/>
+        </w:rPr>
+        <w:t xml:space="preserve"> e avaliar o local visitado após checkout.</w:t>
+      </w:r>
+    </w:p>
+    <w:p>
+      <w:pPr>
+        <w:pStyle w:val="Normal"/>
+        <w:rPr>
+          <w:rFonts w:ascii="Arial" w:hAnsi="Arial" w:eastAsia="Calibri" w:cs=""/>
+          <w:color w:val="000000" w:themeColor="text1" w:themeTint="FF" w:themeShade="FF"/>
+          <w:sz w:val="24"/>
+          <w:szCs w:val="24"/>
+        </w:rPr>
+      </w:pPr>
+    </w:p>
+    <w:p>
+      <w:pPr>
+        <w:pStyle w:val="Ttulo5"/>
         <w:rPr>
           <w:rFonts w:ascii="Arial" w:hAnsi="Arial" w:eastAsia="Arial" w:cs="Arial" w:asciiTheme="minorAscii" w:hAnsiTheme="minorAscii" w:eastAsiaTheme="minorAscii" w:cstheme="minorAscii"/>
           <w:b w:val="1"/>
@@ -2663,26 +3198,395 @@
           <w:color w:val="000000" w:themeColor="text1" w:themeTint="FF" w:themeShade="FF"/>
           <w:sz w:val="24"/>
           <w:szCs w:val="24"/>
+        </w:rPr>
+      </w:pPr>
+      <w:r>
+        <w:rPr/>
+        <w:t>Estabelecimentos</w:t>
+      </w:r>
+    </w:p>
+    <w:p>
+      <w:pPr>
+        <w:pStyle w:val="Normal"/>
+        <w:ind w:firstLine="708"/>
+        <w:rPr>
+          <w:rFonts w:ascii="Arial" w:hAnsi="Arial" w:eastAsia="Calibri" w:cs=""/>
+          <w:color w:val="000000" w:themeColor="text1" w:themeTint="FF" w:themeShade="FF"/>
+          <w:sz w:val="24"/>
+          <w:szCs w:val="24"/>
+        </w:rPr>
+      </w:pPr>
+      <w:r>
+        <w:rPr>
+          <w:rFonts w:ascii="Arial" w:hAnsi="Arial" w:eastAsia="Calibri" w:cs=""/>
+          <w:color w:val="000000" w:themeColor="text1" w:themeTint="FF" w:themeShade="FF"/>
+          <w:sz w:val="24"/>
+          <w:szCs w:val="24"/>
+        </w:rPr>
+        <w:t>O sistema deve permitir o cadastro de estabelecimentos como bares e casas noturnas para que fiquem indexáveis a clientes que tenha</w:t>
+      </w:r>
+      <w:r>
+        <w:rPr>
+          <w:rFonts w:ascii="Arial" w:hAnsi="Arial" w:eastAsia="Calibri" w:cs=""/>
+          <w:color w:val="000000" w:themeColor="text1" w:themeTint="FF" w:themeShade="FF"/>
+          <w:sz w:val="24"/>
+          <w:szCs w:val="24"/>
+        </w:rPr>
+        <w:t>m</w:t>
+      </w:r>
+      <w:r>
+        <w:rPr>
+          <w:rFonts w:ascii="Arial" w:hAnsi="Arial" w:eastAsia="Calibri" w:cs=""/>
+          <w:color w:val="000000" w:themeColor="text1" w:themeTint="FF" w:themeShade="FF"/>
+          <w:sz w:val="24"/>
+          <w:szCs w:val="24"/>
+        </w:rPr>
+        <w:t xml:space="preserve"> interesse nas características fornecidas pelo estabelecê-lo</w:t>
+      </w:r>
+      <w:r>
+        <w:rPr>
+          <w:rFonts w:ascii="Arial" w:hAnsi="Arial" w:eastAsia="Calibri" w:cs=""/>
+          <w:color w:val="000000" w:themeColor="text1" w:themeTint="FF" w:themeShade="FF"/>
+          <w:sz w:val="24"/>
+          <w:szCs w:val="24"/>
+        </w:rPr>
+        <w:t xml:space="preserve"> estabelecimento durante o seu cadastro.</w:t>
+      </w:r>
+    </w:p>
+    <w:p>
+      <w:pPr>
+        <w:pStyle w:val="Normal"/>
+        <w:ind w:firstLine="708"/>
+        <w:rPr>
+          <w:rFonts w:ascii="Arial" w:hAnsi="Arial" w:eastAsia="Calibri" w:cs=""/>
+          <w:color w:val="000000" w:themeColor="text1" w:themeTint="FF" w:themeShade="FF"/>
+          <w:sz w:val="24"/>
+          <w:szCs w:val="24"/>
+        </w:rPr>
+      </w:pPr>
+      <w:r>
+        <w:rPr>
+          <w:rFonts w:ascii="Arial" w:hAnsi="Arial" w:eastAsia="Calibri" w:cs=""/>
+          <w:color w:val="000000" w:themeColor="text1" w:themeTint="FF" w:themeShade="FF"/>
+          <w:sz w:val="24"/>
+          <w:szCs w:val="24"/>
+        </w:rPr>
+        <w:t xml:space="preserve">O estabelecimento poderá acessar informações sobre o seu cadastro e sobre a visita de seus clientes que fizeram </w:t>
+      </w:r>
+      <w:r>
+        <w:rPr>
+          <w:rFonts w:ascii="Arial" w:hAnsi="Arial" w:eastAsia="Calibri" w:cs=""/>
+          <w:color w:val="000000" w:themeColor="text1" w:themeTint="FF" w:themeShade="FF"/>
+          <w:sz w:val="24"/>
+          <w:szCs w:val="24"/>
+        </w:rPr>
+        <w:t>c</w:t>
+      </w:r>
+      <w:r>
+        <w:rPr>
+          <w:rFonts w:ascii="Arial" w:hAnsi="Arial" w:eastAsia="Calibri" w:cs=""/>
+          <w:color w:val="000000" w:themeColor="text1" w:themeTint="FF" w:themeShade="FF"/>
+          <w:sz w:val="24"/>
+          <w:szCs w:val="24"/>
+        </w:rPr>
+        <w:t>h</w:t>
+      </w:r>
+      <w:r>
+        <w:rPr>
+          <w:rFonts w:ascii="Arial" w:hAnsi="Arial" w:eastAsia="Calibri" w:cs=""/>
+          <w:color w:val="000000" w:themeColor="text1" w:themeTint="FF" w:themeShade="FF"/>
+          <w:sz w:val="24"/>
+          <w:szCs w:val="24"/>
+        </w:rPr>
+        <w:t>e</w:t>
+      </w:r>
+      <w:r>
+        <w:rPr>
+          <w:rFonts w:ascii="Arial" w:hAnsi="Arial" w:eastAsia="Calibri" w:cs=""/>
+          <w:color w:val="000000" w:themeColor="text1" w:themeTint="FF" w:themeShade="FF"/>
+          <w:sz w:val="24"/>
+          <w:szCs w:val="24"/>
+        </w:rPr>
+        <w:t>c</w:t>
+      </w:r>
+      <w:r>
+        <w:rPr>
+          <w:rFonts w:ascii="Arial" w:hAnsi="Arial" w:eastAsia="Calibri" w:cs=""/>
+          <w:color w:val="000000" w:themeColor="text1" w:themeTint="FF" w:themeShade="FF"/>
+          <w:sz w:val="24"/>
+          <w:szCs w:val="24"/>
+        </w:rPr>
+        <w:t>k</w:t>
+      </w:r>
+      <w:r>
+        <w:rPr>
+          <w:rFonts w:ascii="Arial" w:hAnsi="Arial" w:eastAsia="Calibri" w:cs=""/>
+          <w:color w:val="000000" w:themeColor="text1" w:themeTint="FF" w:themeShade="FF"/>
+          <w:sz w:val="24"/>
+          <w:szCs w:val="24"/>
+        </w:rPr>
+        <w:t>-</w:t>
+      </w:r>
+      <w:r>
+        <w:rPr>
+          <w:rFonts w:ascii="Arial" w:hAnsi="Arial" w:eastAsia="Calibri" w:cs=""/>
+          <w:color w:val="000000" w:themeColor="text1" w:themeTint="FF" w:themeShade="FF"/>
+          <w:sz w:val="24"/>
+          <w:szCs w:val="24"/>
+        </w:rPr>
+        <w:t>i</w:t>
+      </w:r>
+      <w:r>
+        <w:rPr>
+          <w:rFonts w:ascii="Arial" w:hAnsi="Arial" w:eastAsia="Calibri" w:cs=""/>
+          <w:color w:val="000000" w:themeColor="text1" w:themeTint="FF" w:themeShade="FF"/>
+          <w:sz w:val="24"/>
+          <w:szCs w:val="24"/>
+        </w:rPr>
+        <w:t>n</w:t>
+      </w:r>
+      <w:r>
+        <w:rPr>
+          <w:rFonts w:ascii="Arial" w:hAnsi="Arial" w:eastAsia="Calibri" w:cs=""/>
+          <w:color w:val="000000" w:themeColor="text1" w:themeTint="FF" w:themeShade="FF"/>
+          <w:sz w:val="24"/>
+          <w:szCs w:val="24"/>
+        </w:rPr>
+        <w:t xml:space="preserve"> </w:t>
+      </w:r>
+      <w:r>
+        <w:rPr>
+          <w:rFonts w:ascii="Arial" w:hAnsi="Arial" w:eastAsia="Calibri" w:cs=""/>
+          <w:color w:val="000000" w:themeColor="text1" w:themeTint="FF" w:themeShade="FF"/>
+          <w:sz w:val="24"/>
+          <w:szCs w:val="24"/>
+        </w:rPr>
+        <w:t>e</w:t>
+      </w:r>
+      <w:r>
+        <w:rPr>
+          <w:rFonts w:ascii="Arial" w:hAnsi="Arial" w:eastAsia="Calibri" w:cs=""/>
+          <w:color w:val="000000" w:themeColor="text1" w:themeTint="FF" w:themeShade="FF"/>
+          <w:sz w:val="24"/>
+          <w:szCs w:val="24"/>
+        </w:rPr>
+        <w:t xml:space="preserve"> </w:t>
+      </w:r>
+      <w:r>
+        <w:rPr>
+          <w:rFonts w:ascii="Arial" w:hAnsi="Arial" w:eastAsia="Calibri" w:cs=""/>
+          <w:color w:val="000000" w:themeColor="text1" w:themeTint="FF" w:themeShade="FF"/>
+          <w:sz w:val="24"/>
+          <w:szCs w:val="24"/>
+        </w:rPr>
+        <w:t>o</w:t>
+      </w:r>
+      <w:r>
+        <w:rPr>
+          <w:rFonts w:ascii="Arial" w:hAnsi="Arial" w:eastAsia="Calibri" w:cs=""/>
+          <w:color w:val="000000" w:themeColor="text1" w:themeTint="FF" w:themeShade="FF"/>
+          <w:sz w:val="24"/>
+          <w:szCs w:val="24"/>
+        </w:rPr>
+        <w:t>s</w:t>
+      </w:r>
+      <w:r>
+        <w:rPr>
+          <w:rFonts w:ascii="Arial" w:hAnsi="Arial" w:eastAsia="Calibri" w:cs=""/>
+          <w:color w:val="000000" w:themeColor="text1" w:themeTint="FF" w:themeShade="FF"/>
+          <w:sz w:val="24"/>
+          <w:szCs w:val="24"/>
+        </w:rPr>
+        <w:t xml:space="preserve"> </w:t>
+      </w:r>
+      <w:r>
+        <w:rPr>
+          <w:rFonts w:ascii="Arial" w:hAnsi="Arial" w:eastAsia="Calibri" w:cs=""/>
+          <w:color w:val="000000" w:themeColor="text1" w:themeTint="FF" w:themeShade="FF"/>
+          <w:sz w:val="24"/>
+          <w:szCs w:val="24"/>
+        </w:rPr>
+        <w:t>a</w:t>
+      </w:r>
+      <w:r>
+        <w:rPr>
+          <w:rFonts w:ascii="Arial" w:hAnsi="Arial" w:eastAsia="Calibri" w:cs=""/>
+          <w:color w:val="000000" w:themeColor="text1" w:themeTint="FF" w:themeShade="FF"/>
+          <w:sz w:val="24"/>
+          <w:szCs w:val="24"/>
+        </w:rPr>
+        <w:t>v</w:t>
+      </w:r>
+      <w:r>
+        <w:rPr>
+          <w:rFonts w:ascii="Arial" w:hAnsi="Arial" w:eastAsia="Calibri" w:cs=""/>
+          <w:color w:val="000000" w:themeColor="text1" w:themeTint="FF" w:themeShade="FF"/>
+          <w:sz w:val="24"/>
+          <w:szCs w:val="24"/>
+        </w:rPr>
+        <w:t>a</w:t>
+      </w:r>
+      <w:r>
+        <w:rPr>
+          <w:rFonts w:ascii="Arial" w:hAnsi="Arial" w:eastAsia="Calibri" w:cs=""/>
+          <w:color w:val="000000" w:themeColor="text1" w:themeTint="FF" w:themeShade="FF"/>
+          <w:sz w:val="24"/>
+          <w:szCs w:val="24"/>
+        </w:rPr>
+        <w:t>l</w:t>
+      </w:r>
+      <w:r>
+        <w:rPr>
+          <w:rFonts w:ascii="Arial" w:hAnsi="Arial" w:eastAsia="Calibri" w:cs=""/>
+          <w:color w:val="000000" w:themeColor="text1" w:themeTint="FF" w:themeShade="FF"/>
+          <w:sz w:val="24"/>
+          <w:szCs w:val="24"/>
+        </w:rPr>
+        <w:t>i</w:t>
+      </w:r>
+      <w:r>
+        <w:rPr>
+          <w:rFonts w:ascii="Arial" w:hAnsi="Arial" w:eastAsia="Calibri" w:cs=""/>
+          <w:color w:val="000000" w:themeColor="text1" w:themeTint="FF" w:themeShade="FF"/>
+          <w:sz w:val="24"/>
+          <w:szCs w:val="24"/>
+        </w:rPr>
+        <w:t>a</w:t>
+      </w:r>
+      <w:r>
+        <w:rPr>
+          <w:rFonts w:ascii="Arial" w:hAnsi="Arial" w:eastAsia="Calibri" w:cs=""/>
+          <w:color w:val="000000" w:themeColor="text1" w:themeTint="FF" w:themeShade="FF"/>
+          <w:sz w:val="24"/>
+          <w:szCs w:val="24"/>
+        </w:rPr>
+        <w:t>r</w:t>
+      </w:r>
+      <w:r>
+        <w:rPr>
+          <w:rFonts w:ascii="Arial" w:hAnsi="Arial" w:eastAsia="Calibri" w:cs=""/>
+          <w:color w:val="000000" w:themeColor="text1" w:themeTint="FF" w:themeShade="FF"/>
+          <w:sz w:val="24"/>
+          <w:szCs w:val="24"/>
+        </w:rPr>
+        <w:t>a</w:t>
+      </w:r>
+      <w:r>
+        <w:rPr>
+          <w:rFonts w:ascii="Arial" w:hAnsi="Arial" w:eastAsia="Calibri" w:cs=""/>
+          <w:color w:val="000000" w:themeColor="text1" w:themeTint="FF" w:themeShade="FF"/>
+          <w:sz w:val="24"/>
+          <w:szCs w:val="24"/>
+        </w:rPr>
+        <w:t>m</w:t>
+      </w:r>
+      <w:r>
+        <w:rPr>
+          <w:rFonts w:ascii="Arial" w:hAnsi="Arial" w:eastAsia="Calibri" w:cs=""/>
+          <w:color w:val="000000" w:themeColor="text1" w:themeTint="FF" w:themeShade="FF"/>
+          <w:sz w:val="24"/>
+          <w:szCs w:val="24"/>
+        </w:rPr>
+        <w:t>.</w:t>
+      </w:r>
+      <w:r>
+        <w:rPr>
+          <w:rFonts w:ascii="Arial" w:hAnsi="Arial" w:eastAsia="Calibri" w:cs=""/>
+          <w:color w:val="000000" w:themeColor="text1" w:themeTint="FF" w:themeShade="FF"/>
+          <w:sz w:val="24"/>
+          <w:szCs w:val="24"/>
+        </w:rPr>
+        <w:t xml:space="preserve"> </w:t>
+      </w:r>
+    </w:p>
+    <w:p>
+      <w:pPr>
+        <w:pStyle w:val="Normal"/>
+        <w:rPr>
+          <w:rFonts w:ascii="Arial" w:hAnsi="Arial" w:eastAsia="Calibri" w:cs=""/>
+          <w:color w:val="000000" w:themeColor="text1" w:themeTint="FF" w:themeShade="FF"/>
+          <w:sz w:val="24"/>
+          <w:szCs w:val="24"/>
+        </w:rPr>
+      </w:pPr>
+    </w:p>
+    <w:p>
+      <w:pPr>
+        <w:pStyle w:val="Ttulo4"/>
+        <w:rPr>
           <w:lang w:val="pt" w:eastAsia="ja-JP"/>
         </w:rPr>
       </w:pPr>
-      <w:bookmarkStart w:name="_Toc56177168" w:id="15"/>
       <w:r>
         <w:rPr/>
-        <w:t>Descrição Geral</w:t>
-      </w:r>
-      <w:bookmarkEnd w:id="15"/>
-    </w:p>
-    <w:p>
-      <w:pPr>
-        <w:pStyle w:val="Ttulo4"/>
-        <w:rPr>
-          <w:lang w:val="pt" w:eastAsia="ja-JP"/>
-        </w:rPr>
-      </w:pPr>
-      <w:r>
-        <w:rPr/>
-        <w:t>Perspectiva do produto</w:t>
+        <w:t>Funções do produto</w:t>
+      </w:r>
+    </w:p>
+    <w:p>
+      <w:pPr>
+        <w:pStyle w:val="Normal"/>
+        <w:rPr>
+          <w:rFonts w:ascii="Arial" w:hAnsi="Arial" w:eastAsia="Calibri" w:cs=""/>
+          <w:color w:val="000000" w:themeColor="text1" w:themeTint="FF" w:themeShade="FF"/>
+          <w:sz w:val="24"/>
+          <w:szCs w:val="24"/>
+        </w:rPr>
+      </w:pPr>
+      <w:proofErr w:type="gramStart"/>
+      <w:r>
+        <w:rPr>
+          <w:rFonts w:ascii="Arial" w:hAnsi="Arial" w:eastAsia="Calibri" w:cs=""/>
+          <w:color w:val="000000" w:themeColor="text1" w:themeTint="FF" w:themeShade="FF"/>
+          <w:sz w:val="24"/>
+          <w:szCs w:val="24"/>
+        </w:rPr>
+        <w:t>Fornecer</w:t>
+      </w:r>
+      <w:proofErr w:type="gramEnd"/>
+      <w:r>
+        <w:rPr>
+          <w:rFonts w:ascii="Arial" w:hAnsi="Arial" w:eastAsia="Calibri" w:cs=""/>
+          <w:color w:val="000000" w:themeColor="text1" w:themeTint="FF" w:themeShade="FF"/>
+          <w:sz w:val="24"/>
+          <w:szCs w:val="24"/>
+        </w:rPr>
+        <w:t xml:space="preserve"> </w:t>
+      </w:r>
+      <w:r>
+        <w:rPr>
+          <w:rFonts w:ascii="Arial" w:hAnsi="Arial" w:eastAsia="Calibri" w:cs=""/>
+          <w:color w:val="000000" w:themeColor="text1" w:themeTint="FF" w:themeShade="FF"/>
+          <w:sz w:val="24"/>
+          <w:szCs w:val="24"/>
+        </w:rPr>
+        <w:t>a</w:t>
+      </w:r>
+      <w:r>
+        <w:rPr>
+          <w:rFonts w:ascii="Arial" w:hAnsi="Arial" w:eastAsia="Calibri" w:cs=""/>
+          <w:color w:val="000000" w:themeColor="text1" w:themeTint="FF" w:themeShade="FF"/>
+          <w:sz w:val="24"/>
+          <w:szCs w:val="24"/>
+        </w:rPr>
+        <w:t xml:space="preserve"> busca por estabelecimentos, check-in, adicionar estabelecimento a lista de favoritos, </w:t>
+      </w:r>
+      <w:r>
+        <w:rPr>
+          <w:rFonts w:ascii="Arial" w:hAnsi="Arial" w:eastAsia="Calibri" w:cs=""/>
+          <w:color w:val="000000" w:themeColor="text1" w:themeTint="FF" w:themeShade="FF"/>
+          <w:sz w:val="24"/>
+          <w:szCs w:val="24"/>
+        </w:rPr>
+        <w:t>checkout</w:t>
+      </w:r>
+      <w:r>
+        <w:rPr>
+          <w:rFonts w:ascii="Arial" w:hAnsi="Arial" w:eastAsia="Calibri" w:cs=""/>
+          <w:color w:val="000000" w:themeColor="text1" w:themeTint="FF" w:themeShade="FF"/>
+          <w:sz w:val="24"/>
+          <w:szCs w:val="24"/>
+        </w:rPr>
+        <w:t xml:space="preserve"> e avaliação do local visitado.</w:t>
       </w:r>
     </w:p>
     <w:p>
@@ -2706,116 +3610,241 @@
       </w:pPr>
       <w:r>
         <w:rPr/>
-        <w:t>Funções do produto</w:t>
-      </w:r>
-    </w:p>
-    <w:p>
-      <w:pPr>
-        <w:autoSpaceDE w:val="0"/>
-        <w:autoSpaceDN w:val="0"/>
-        <w:adjustRightInd w:val="0"/>
+        <w:t>Características dos usuários</w:t>
+      </w:r>
+    </w:p>
+    <w:p>
+      <w:pPr>
+        <w:pStyle w:val="Normal"/>
+        <w:rPr>
+          <w:rFonts w:ascii="Arial" w:hAnsi="Arial" w:eastAsia="Calibri" w:cs=""/>
+          <w:color w:val="000000" w:themeColor="text1" w:themeTint="FF" w:themeShade="FF"/>
+          <w:sz w:val="24"/>
+          <w:szCs w:val="24"/>
+        </w:rPr>
+      </w:pPr>
+      <w:r>
+        <w:rPr>
+          <w:rFonts w:ascii="Arial" w:hAnsi="Arial" w:eastAsia="Calibri" w:cs=""/>
+          <w:color w:val="000000" w:themeColor="text1" w:themeTint="FF" w:themeShade="FF"/>
+          <w:sz w:val="24"/>
+          <w:szCs w:val="24"/>
+        </w:rPr>
+        <w:t xml:space="preserve">Espera-se que os usuários que devem utilizar o sistema e suas funções são usuários básicos de tecnologia e não técnicos, logo se deve fazer adaptações de modo que o sistema seja de fácil entendimento para que seja utilizado de forma correta pelos usuários.  </w:t>
+      </w:r>
+    </w:p>
+    <w:p>
+      <w:pPr>
+        <w:pStyle w:val="Normal"/>
+        <w:rPr>
+          <w:rFonts w:ascii="Arial" w:hAnsi="Arial" w:eastAsia="Calibri" w:cs=""/>
+          <w:color w:val="000000" w:themeColor="text1" w:themeTint="FF" w:themeShade="FF"/>
+          <w:sz w:val="24"/>
+          <w:szCs w:val="24"/>
+          <w:lang w:val="pt"/>
+        </w:rPr>
+      </w:pPr>
+      <w:r>
+        <w:rPr>
+          <w:rFonts w:ascii="Arial" w:hAnsi="Arial" w:eastAsia="Calibri" w:cs=""/>
+          <w:color w:val="000000" w:themeColor="text1" w:themeTint="FF" w:themeShade="FF"/>
+          <w:sz w:val="24"/>
+          <w:szCs w:val="24"/>
+        </w:rPr>
+        <w:t xml:space="preserve">O sistema possui dois tipos de </w:t>
+      </w:r>
+      <w:r>
+        <w:rPr>
+          <w:rFonts w:ascii="Arial" w:hAnsi="Arial" w:eastAsia="Calibri" w:cs=""/>
+          <w:color w:val="000000" w:themeColor="text1" w:themeTint="FF" w:themeShade="FF"/>
+          <w:sz w:val="24"/>
+          <w:szCs w:val="24"/>
+        </w:rPr>
+        <w:t>usuários</w:t>
+      </w:r>
+      <w:r>
+        <w:rPr>
+          <w:rFonts w:ascii="Arial" w:hAnsi="Arial" w:eastAsia="Calibri" w:cs=""/>
+          <w:color w:val="000000" w:themeColor="text1" w:themeTint="FF" w:themeShade="FF"/>
+          <w:sz w:val="24"/>
+          <w:szCs w:val="24"/>
+        </w:rPr>
+        <w:t xml:space="preserve"> diferentes que poderão usufruir das funcionalidades fornecidas pelo sistema que são, clientes e estabelecimentos.</w:t>
+      </w:r>
+    </w:p>
+    <w:p>
+      <w:pPr>
+        <w:pStyle w:val="Normal"/>
+        <w:rPr>
+          <w:rFonts w:ascii="Arial" w:hAnsi="Arial" w:eastAsia="Calibri" w:cs=""/>
+          <w:color w:val="000000" w:themeColor="text1" w:themeTint="FF" w:themeShade="FF"/>
+          <w:sz w:val="24"/>
+          <w:szCs w:val="24"/>
+        </w:rPr>
+      </w:pPr>
+    </w:p>
+    <w:p>
+      <w:pPr>
+        <w:pStyle w:val="Ttulo5"/>
+        <w:rPr>
+          <w:rFonts w:ascii="Arial" w:hAnsi="Arial" w:eastAsia="Arial" w:cs="Arial" w:asciiTheme="minorAscii" w:hAnsiTheme="minorAscii" w:eastAsiaTheme="minorAscii" w:cstheme="minorAscii"/>
+          <w:b w:val="1"/>
+          <w:bCs w:val="1"/>
+          <w:color w:val="000000" w:themeColor="text1" w:themeTint="FF" w:themeShade="FF"/>
+          <w:sz w:val="24"/>
+          <w:szCs w:val="24"/>
+        </w:rPr>
+      </w:pPr>
+      <w:r>
+        <w:rPr/>
+        <w:t>Cliente</w:t>
+      </w:r>
+    </w:p>
+    <w:p>
+      <w:pPr>
+        <w:pStyle w:val="Normal"/>
+        <w:rPr>
+          <w:rFonts w:ascii="Arial" w:hAnsi="Arial" w:eastAsia="Calibri" w:cs=""/>
+          <w:i w:val="1"/>
+          <w:iCs w:val="1"/>
+          <w:color w:val="000000" w:themeColor="text1" w:themeTint="FF" w:themeShade="FF"/>
+          <w:sz w:val="24"/>
+          <w:szCs w:val="24"/>
+        </w:rPr>
+      </w:pPr>
+      <w:r>
+        <w:rPr>
+          <w:rFonts w:ascii="Arial" w:hAnsi="Arial" w:eastAsia="Calibri" w:cs=""/>
+          <w:color w:val="000000" w:themeColor="text1" w:themeTint="FF" w:themeShade="FF"/>
+          <w:sz w:val="24"/>
+          <w:szCs w:val="24"/>
+        </w:rPr>
+        <w:t>Irão fornecer informações pessoais para a realização das buscas e aplicação dos filtros para encontrar estabelecimentos que poderão ser visitados.</w:t>
+      </w:r>
+    </w:p>
+    <w:p>
+      <w:pPr>
+        <w:pStyle w:val="Normal"/>
+        <w:rPr>
+          <w:rFonts w:ascii="Arial" w:hAnsi="Arial" w:eastAsia="Calibri" w:cs=""/>
+          <w:color w:val="000000" w:themeColor="text1" w:themeTint="FF" w:themeShade="FF"/>
+          <w:sz w:val="24"/>
+          <w:szCs w:val="24"/>
+        </w:rPr>
+      </w:pPr>
+    </w:p>
+    <w:p>
+      <w:pPr>
+        <w:pStyle w:val="Ttulo5"/>
+        <w:rPr>
+          <w:b w:val="1"/>
+          <w:bCs w:val="1"/>
+          <w:color w:val="000000" w:themeColor="text1" w:themeTint="FF" w:themeShade="FF"/>
+          <w:sz w:val="24"/>
+          <w:szCs w:val="24"/>
+        </w:rPr>
+      </w:pPr>
+      <w:r>
+        <w:rPr/>
+        <w:t>Estabelecimento</w:t>
+      </w:r>
+    </w:p>
+    <w:p>
+      <w:pPr>
+        <w:pStyle w:val="Normal"/>
+        <w:rPr>
+          <w:rFonts w:ascii="Arial" w:hAnsi="Arial" w:eastAsia="Calibri" w:cs=""/>
+          <w:color w:val="000000" w:themeColor="text1" w:themeTint="FF" w:themeShade="FF"/>
+          <w:sz w:val="24"/>
+          <w:szCs w:val="24"/>
+        </w:rPr>
+      </w:pPr>
+      <w:r>
+        <w:rPr>
+          <w:rFonts w:ascii="Arial" w:hAnsi="Arial" w:eastAsia="Calibri" w:cs=""/>
+          <w:color w:val="000000" w:themeColor="text1" w:themeTint="FF" w:themeShade="FF"/>
+          <w:sz w:val="24"/>
+          <w:szCs w:val="24"/>
+        </w:rPr>
+        <w:t xml:space="preserve">Empresas como bares e casas noturnas que deverão se cadastrar para se tornarem indexáveis aos clientes do aplicativo, disponibilizando informações </w:t>
+      </w:r>
+      <w:r>
+        <w:rPr>
+          <w:rFonts w:ascii="Arial" w:hAnsi="Arial" w:eastAsia="Calibri" w:cs=""/>
+          <w:color w:val="000000" w:themeColor="text1" w:themeTint="FF" w:themeShade="FF"/>
+          <w:sz w:val="24"/>
+          <w:szCs w:val="24"/>
+        </w:rPr>
+        <w:t>básicas</w:t>
+      </w:r>
+      <w:r>
+        <w:rPr>
+          <w:rFonts w:ascii="Arial" w:hAnsi="Arial" w:eastAsia="Calibri" w:cs=""/>
+          <w:color w:val="000000" w:themeColor="text1" w:themeTint="FF" w:themeShade="FF"/>
+          <w:sz w:val="24"/>
+          <w:szCs w:val="24"/>
+        </w:rPr>
+        <w:t xml:space="preserve"> como endereço e as características do ambiente.</w:t>
+      </w:r>
+    </w:p>
+    <w:p>
+      <w:pPr>
+        <w:pStyle w:val="Normal"/>
+        <w:rPr>
+          <w:rFonts w:ascii="Arial" w:hAnsi="Arial" w:eastAsia="Calibri" w:cs=""/>
+          <w:color w:val="000000" w:themeColor="text1" w:themeTint="FF" w:themeShade="FF"/>
+          <w:sz w:val="24"/>
+          <w:szCs w:val="24"/>
+        </w:rPr>
+      </w:pPr>
+    </w:p>
+    <w:p>
+      <w:pPr>
+        <w:pStyle w:val="Ttulo4"/>
+        <w:rPr>
+          <w:lang w:val="pt" w:eastAsia="ja-JP"/>
+        </w:rPr>
+      </w:pPr>
+      <w:r>
+        <w:rPr/>
+        <w:t>Restrições gerais</w:t>
+      </w:r>
+    </w:p>
+    <w:p>
+      <w:pPr>
         <w:ind w:right="-607" w:firstLine="432"/>
         <w:rPr>
           <w:rFonts w:cs="Arial"/>
           <w:lang w:val="pt" w:eastAsia="ja-JP"/>
         </w:rPr>
       </w:pPr>
-    </w:p>
-    <w:p>
-      <w:pPr>
-        <w:pStyle w:val="Ttulo4"/>
-        <w:rPr>
-          <w:lang w:val="pt" w:eastAsia="ja-JP"/>
-        </w:rPr>
-      </w:pPr>
-      <w:r>
-        <w:rPr/>
-        <w:t>Características dos usuários</w:t>
-      </w:r>
-    </w:p>
-    <w:p>
-      <w:pPr>
-        <w:autoSpaceDE w:val="0"/>
-        <w:autoSpaceDN w:val="0"/>
-        <w:adjustRightInd w:val="0"/>
+      <w:r>
+        <w:rPr>
+          <w:rFonts w:cs="Arial"/>
+        </w:rPr>
+        <w:t>Somente usuários previamente cadastrados poderão usufruir das funções fornecidas pelo sistema e a</w:t>
+      </w:r>
+      <w:r>
+        <w:rPr>
+          <w:rFonts w:ascii="Arial" w:hAnsi="Arial" w:eastAsia="Calibri" w:cs="Arial"/>
+          <w:color w:val="000000" w:themeColor="text1" w:themeTint="FF" w:themeShade="FF"/>
+          <w:sz w:val="24"/>
+          <w:szCs w:val="24"/>
+        </w:rPr>
+        <w:t>penas empresas com CNPJ e endereço válido poderão se cadastrar no aplicativo como um estabelecimento.</w:t>
+      </w:r>
+    </w:p>
+    <w:p>
+      <w:pPr>
+        <w:pStyle w:val="Normal"/>
         <w:ind w:right="-607" w:firstLine="432"/>
         <w:rPr>
-          <w:rFonts w:cs="Arial"/>
-          <w:lang w:val="pt" w:eastAsia="ja-JP"/>
-        </w:rPr>
-      </w:pPr>
-    </w:p>
-    <w:p>
-      <w:pPr>
-        <w:pStyle w:val="Ttulo4"/>
-        <w:rPr>
-          <w:lang w:val="pt" w:eastAsia="ja-JP"/>
-        </w:rPr>
-      </w:pPr>
-      <w:r>
-        <w:rPr/>
-        <w:t>Restrições gerais</w:t>
-      </w:r>
-    </w:p>
-    <w:p>
-      <w:pPr>
-        <w:autoSpaceDE w:val="0"/>
-        <w:autoSpaceDN w:val="0"/>
-        <w:adjustRightInd w:val="0"/>
-        <w:ind w:right="-607" w:firstLine="432"/>
-        <w:rPr>
-          <w:rFonts w:cs="Arial"/>
-          <w:lang w:val="pt" w:eastAsia="ja-JP"/>
-        </w:rPr>
-      </w:pPr>
-      <w:r>
-        <w:rPr>
-          <w:rFonts w:cs="Arial"/>
-        </w:rPr>
-        <w:t>Somente usuários previamente cadastrados poderão usufruir das funções fornecidas pelo sistema e somente administradores poderão ter acesso a informações privilegiadas de cadastros e funções específicas de auditoria.</w:t>
-      </w:r>
-    </w:p>
-    <w:p>
-      <w:pPr>
-        <w:autoSpaceDE w:val="0"/>
-        <w:autoSpaceDN w:val="0"/>
-        <w:adjustRightInd w:val="0"/>
-        <w:ind w:right="-607" w:firstLine="432"/>
-        <w:rPr>
-          <w:rFonts w:cs="Arial"/>
-          <w:lang w:val="pt" w:eastAsia="ja-JP"/>
-        </w:rPr>
-      </w:pPr>
-    </w:p>
-    <w:p>
-      <w:pPr>
-        <w:pStyle w:val="Ttulo4"/>
-        <w:rPr>
-          <w:lang w:val="pt" w:eastAsia="ja-JP"/>
-        </w:rPr>
-      </w:pPr>
-      <w:r>
-        <w:rPr/>
-        <w:t>Assertivas e dependências</w:t>
-      </w:r>
-    </w:p>
-    <w:p>
-      <w:pPr>
-        <w:autoSpaceDE w:val="0"/>
-        <w:autoSpaceDN w:val="0"/>
-        <w:adjustRightInd w:val="0"/>
-        <w:ind w:right="-607" w:firstLine="432"/>
-        <w:rPr>
-          <w:rFonts w:cs="Arial"/>
-          <w:lang w:val="pt" w:eastAsia="ja-JP"/>
-        </w:rPr>
-      </w:pPr>
-      <w:r>
-        <w:rPr>
-          <w:rFonts w:cs="Arial"/>
-        </w:rPr>
-        <w:t>O sistema conta com a troca de informações criptografadas via rede interna junto ao banco de dados, realizar cálculos de forma automática e deve operar tanto sem auxílio da internet quanto com o uso dela.</w:t>
-      </w:r>
+          <w:rFonts w:ascii="Arial" w:hAnsi="Arial" w:eastAsia="Calibri" w:cs=""/>
+          <w:color w:val="000000" w:themeColor="text1" w:themeTint="FF" w:themeShade="FF"/>
+          <w:sz w:val="24"/>
+          <w:szCs w:val="24"/>
+        </w:rPr>
+      </w:pPr>
     </w:p>
     <w:p>
       <w:pPr>
@@ -2859,11 +3888,7 @@
           <w:b w:val="1"/>
           <w:bCs w:val="1"/>
         </w:rPr>
-        <w:t>RN</w:t>
-      </w:r>
-      <w:r>
-        <w:rPr/>
-        <w:t xml:space="preserve"> :</w:t>
+        <w:t>RN:</w:t>
       </w:r>
       <w:r>
         <w:rPr/>
@@ -6904,6 +7929,35 @@
 </w:hdr>
 </file>
 
+<file path=word/intelligence2.xml><?xml version="1.0" encoding="utf-8"?>
+<int2:intelligence xmlns:int2="http://schemas.microsoft.com/office/intelligence/2020/intelligence">
+  <int2:observations>
+    <int2:textHash int2:hashCode="cygOSR3x29f3fT" int2:id="6lhVqemY">
+      <int2:state int2:type="LegacyProofing" int2:value="Rejected"/>
+    </int2:textHash>
+    <int2:textHash int2:hashCode="TV9hPYDViz9CIj" int2:id="Mkm7OHgH">
+      <int2:state int2:type="LegacyProofing" int2:value="Rejected"/>
+    </int2:textHash>
+    <int2:textHash int2:hashCode="jY/M3JeI1Sq7rg" int2:id="cUxAAikN">
+      <int2:state int2:type="LegacyProofing" int2:value="Rejected"/>
+    </int2:textHash>
+    <int2:textHash int2:hashCode="d+SS0QnbWdH+MJ" int2:id="pYbSAjyv">
+      <int2:state int2:type="LegacyProofing" int2:value="Rejected"/>
+    </int2:textHash>
+    <int2:textHash int2:hashCode="vqyerBzudMNbQg" int2:id="pmedzPfF">
+      <int2:state int2:type="LegacyProofing" int2:value="Rejected"/>
+    </int2:textHash>
+    <int2:textHash int2:hashCode="S3YV3OUsTAXOTh" int2:id="sI77M2pM">
+      <int2:state int2:type="LegacyProofing" int2:value="Rejected"/>
+    </int2:textHash>
+    <int2:textHash int2:hashCode="g+jO+NhPAhOSkP" int2:id="YIRLDuio">
+      <int2:state int2:type="LegacyProofing" int2:value="Rejected"/>
+    </int2:textHash>
+  </int2:observations>
+  <int2:intelligenceSettings/>
+</int2:intelligence>
+</file>
+
 <file path=word/numbering.xml><?xml version="1.0" encoding="utf-8"?>
 <w:numbering xmlns:wpc="http://schemas.microsoft.com/office/word/2010/wordprocessingCanvas" xmlns:cx="http://schemas.microsoft.com/office/drawing/2014/chartex" xmlns:cx1="http://schemas.microsoft.com/office/drawing/2015/9/8/chartex" xmlns:cx2="http://schemas.microsoft.com/office/drawing/2015/10/21/chartex" xmlns:cx3="http://schemas.microsoft.com/office/drawing/2016/5/9/chartex" xmlns:cx4="http://schemas.microsoft.com/office/drawing/2016/5/10/chartex" xmlns:cx5="http://schemas.microsoft.com/office/drawing/2016/5/11/chartex" xmlns:cx6="http://schemas.microsoft.com/office/drawing/2016/5/12/chartex" xmlns:cx7="http://schemas.microsoft.com/office/drawing/2016/5/13/chartex" xmlns:cx8="http://schemas.microsoft.com/office/drawing/2016/5/14/chartex" xmlns:mc="http://schemas.openxmlformats.org/markup-compatibility/2006" xmlns:aink="http://schemas.microsoft.com/office/drawing/2016/ink" xmlns:am3d="http://schemas.microsoft.com/office/drawing/2017/model3d" xmlns:o="urn:schemas-microsoft-com:office:office" xmlns:r="http://schemas.openxmlformats.org/officeDocument/2006/relationships" xmlns:m="http://schemas.openxmlformats.org/officeDocument/2006/math" xmlns:v="urn:schemas-microsoft-com:vml" xmlns:wp14="http://schemas.microsoft.com/office/word/2010/wordprocessingDrawing" xmlns:wp="http://schemas.openxmlformats.org/drawingml/2006/wordprocessingDrawing" xmlns:w10="urn:schemas-microsoft-com:office:word" xmlns:w="http://schemas.openxmlformats.org/wordprocessingml/2006/main" xmlns:w14="http://schemas.microsoft.com/office/word/2010/wordml" xmlns:w15="http://schemas.microsoft.com/office/word/2012/wordml" xmlns:w16cex="http://schemas.microsoft.com/office/word/2018/wordml/cex" xmlns:w16cid="http://schemas.microsoft.com/office/word/2016/wordml/cid" xmlns:w16="http://schemas.microsoft.com/office/word/2018/wordml" xmlns:w16sdtdh="http://schemas.microsoft.com/office/word/2020/wordml/sdtdatahash" xmlns:w16se="http://schemas.microsoft.com/office/word/2015/wordml/symex" xmlns:wpg="http://schemas.microsoft.com/office/word/2010/wordprocessingGroup" xmlns:wpi="http://schemas.microsoft.com/office/word/2010/wordprocessingInk" xmlns:wne="http://schemas.microsoft.com/office/word/2006/wordml" xmlns:wps="http://schemas.microsoft.com/office/word/2010/wordprocessingShape" mc:Ignorable="w14 w15 w16se w16cid w16 w16cex w16sdtdh wp14">
   <w:abstractNum xmlns:w="http://schemas.openxmlformats.org/wordprocessingml/2006/main" w:abstractNumId="14">
@@ -8970,7 +10024,7 @@
     <w:uiPriority w:val="0"/>
     <w:name w:val="Normal"/>
     <w:qFormat/>
-    <w:rsid w:val="49B037C3"/>
+    <w:rsid w:val="45411A3B"/>
     <w:rPr>
       <w:rFonts w:ascii="Arial" w:hAnsi="Arial"/>
       <w:noProof w:val="0"/>
@@ -8991,7 +10045,7 @@
     <w:next w:val="Normal"/>
     <w:link w:val="Ttulo1Char"/>
     <w:qFormat/>
-    <w:rsid w:val="49B037C3"/>
+    <w:rsid w:val="45411A3B"/>
     <w:rPr>
       <w:rFonts w:eastAsia="Times New Roman" w:cs="Arial"/>
       <w:b w:val="1"/>
@@ -9019,7 +10073,7 @@
     <w:unhideWhenUsed/>
     <w:link w:val="Ttulo2Char"/>
     <w:qFormat/>
-    <w:rsid w:val="49B037C3"/>
+    <w:rsid w:val="45411A3B"/>
     <w:rPr>
       <w:rFonts w:eastAsia="" w:cs="Calibri Light (Títulos CS)" w:eastAsiaTheme="majorEastAsia"/>
       <w:b w:val="1"/>
@@ -9044,7 +10098,7 @@
     <w:unhideWhenUsed/>
     <w:link w:val="Ttulo3Char"/>
     <w:qFormat/>
-    <w:rsid w:val="49B037C3"/>
+    <w:rsid w:val="45411A3B"/>
     <w:rPr>
       <w:rFonts w:eastAsia="" w:eastAsiaTheme="majorEastAsia" w:cstheme="majorBidi"/>
       <w:b w:val="1"/>
@@ -9069,7 +10123,7 @@
     <w:unhideWhenUsed/>
     <w:link w:val="Ttulo4Char"/>
     <w:qFormat/>
-    <w:rsid w:val="49B037C3"/>
+    <w:rsid w:val="45411A3B"/>
     <w:rPr>
       <w:rFonts w:eastAsia="" w:eastAsiaTheme="majorEastAsia" w:cstheme="majorBidi"/>
       <w:b w:val="1"/>
@@ -9095,7 +10149,7 @@
     <w:unhideWhenUsed/>
     <w:link w:val="Ttulo5Char"/>
     <w:qFormat/>
-    <w:rsid w:val="49B037C3"/>
+    <w:rsid w:val="45411A3B"/>
     <w:rPr>
       <w:rFonts w:eastAsia="" w:eastAsiaTheme="majorEastAsia" w:cstheme="majorBidi"/>
       <w:b w:val="1"/>
@@ -9118,7 +10172,7 @@
     <w:next w:val="Normal"/>
     <w:link w:val="Ttulo6Char"/>
     <w:qFormat/>
-    <w:rsid w:val="49B037C3"/>
+    <w:rsid w:val="45411A3B"/>
     <w:rPr>
       <w:rFonts w:ascii="Times New Roman" w:hAnsi="Times New Roman" w:eastAsia="Times New Roman" w:cs="Times New Roman"/>
       <w:b w:val="1"/>
@@ -9148,7 +10202,7 @@
     <w:next w:val="Normal"/>
     <w:link w:val="Ttulo7Char"/>
     <w:qFormat/>
-    <w:rsid w:val="49B037C3"/>
+    <w:rsid w:val="45411A3B"/>
     <w:rPr>
       <w:rFonts w:ascii="Times New Roman" w:hAnsi="Times New Roman" w:eastAsia="Times New Roman" w:cs="Times New Roman"/>
       <w:color w:val="auto"/>
@@ -9174,7 +10228,7 @@
     <w:next w:val="Normal"/>
     <w:link w:val="Ttulo8Char"/>
     <w:qFormat/>
-    <w:rsid w:val="49B037C3"/>
+    <w:rsid w:val="45411A3B"/>
     <w:rPr>
       <w:rFonts w:ascii="Times New Roman" w:hAnsi="Times New Roman" w:eastAsia="Times New Roman" w:cs="Times New Roman"/>
       <w:i w:val="1"/>
@@ -9202,7 +10256,7 @@
     <w:next w:val="Normal"/>
     <w:link w:val="Ttulo9Char"/>
     <w:qFormat/>
-    <w:rsid w:val="49B037C3"/>
+    <w:rsid w:val="45411A3B"/>
     <w:rPr>
       <w:rFonts w:eastAsia="Times New Roman" w:cs="Arial"/>
       <w:color w:val="auto"/>
@@ -9491,7 +10545,7 @@
     <w:next w:val="Corpodetexto"/>
     <w:link w:val="TtuloChar"/>
     <w:qFormat/>
-    <w:rsid w:val="49B037C3"/>
+    <w:rsid w:val="45411A3B"/>
     <w:rPr>
       <w:rFonts w:eastAsia="" w:eastAsiaTheme="majorEastAsia" w:cstheme="majorBidi"/>
       <w:b w:val="1"/>
@@ -9508,7 +10562,7 @@
     <w:uiPriority w:val="1"/>
     <w:name w:val="Body Text"/>
     <w:basedOn w:val="Normal"/>
-    <w:rsid w:val="49B037C3"/>
+    <w:rsid w:val="45411A3B"/>
     <w:pPr>
       <w:spacing w:after="140"/>
     </w:pPr>
@@ -9517,7 +10571,7 @@
     <w:uiPriority w:val="1"/>
     <w:name w:val="List"/>
     <w:basedOn w:val="Corpodetexto"/>
-    <w:rsid w:val="49B037C3"/>
+    <w:rsid w:val="45411A3B"/>
     <w:rPr>
       <w:rFonts w:cs="Noto Sans Devanagari"/>
     </w:rPr>
@@ -9527,7 +10581,7 @@
     <w:name w:val="caption"/>
     <w:basedOn w:val="Normal"/>
     <w:qFormat/>
-    <w:rsid w:val="49B037C3"/>
+    <w:rsid w:val="45411A3B"/>
     <w:rPr>
       <w:rFonts w:cs="Noto Sans Devanagari"/>
       <w:i w:val="1"/>
@@ -9542,7 +10596,7 @@
     <w:name w:val="Índice"/>
     <w:basedOn w:val="Normal"/>
     <w:qFormat/>
-    <w:rsid w:val="49B037C3"/>
+    <w:rsid w:val="45411A3B"/>
     <w:rPr>
       <w:rFonts w:cs="Noto Sans Devanagari"/>
     </w:rPr>
@@ -9553,7 +10607,7 @@
     <w:basedOn w:val="Normal"/>
     <w:next w:val="Normal"/>
     <w:unhideWhenUsed/>
-    <w:rsid w:val="49B037C3"/>
+    <w:rsid w:val="45411A3B"/>
     <w:pPr>
       <w:spacing w:after="100"/>
       <w:jc w:val="left"/>
@@ -9565,7 +10619,7 @@
     <w:basedOn w:val="Normal"/>
     <w:next w:val="Normal"/>
     <w:unhideWhenUsed/>
-    <w:rsid w:val="49B037C3"/>
+    <w:rsid w:val="45411A3B"/>
     <w:pPr>
       <w:spacing w:after="100"/>
       <w:ind w:left="240"/>
@@ -9577,7 +10631,7 @@
     <w:basedOn w:val="Normal"/>
     <w:next w:val="Normal"/>
     <w:unhideWhenUsed/>
-    <w:rsid w:val="49B037C3"/>
+    <w:rsid w:val="45411A3B"/>
     <w:pPr>
       <w:spacing w:after="100"/>
       <w:ind w:left="480"/>
@@ -9609,14 +10663,14 @@
     <w:name w:val="Cabeçalho e Rodapé"/>
     <w:basedOn w:val="Normal"/>
     <w:qFormat/>
-    <w:rsid w:val="49B037C3"/>
+    <w:rsid w:val="45411A3B"/>
   </w:style>
   <w:style w:type="paragraph" w:styleId="Cabealho">
     <w:uiPriority w:val="1"/>
     <w:name w:val="header"/>
     <w:basedOn w:val="Normal"/>
     <w:link w:val="CabealhoChar"/>
-    <w:rsid w:val="49B037C3"/>
+    <w:rsid w:val="45411A3B"/>
     <w:rPr>
       <w:rFonts w:eastAsia="Times New Roman" w:cs="Times New Roman"/>
       <w:color w:val="auto"/>
@@ -9637,7 +10691,7 @@
     <w:name w:val="footer"/>
     <w:basedOn w:val="Normal"/>
     <w:link w:val="RodapChar"/>
-    <w:rsid w:val="49B037C3"/>
+    <w:rsid w:val="45411A3B"/>
     <w:rPr>
       <w:rFonts w:eastAsia="Times New Roman" w:cs="Times New Roman"/>
       <w:color w:val="auto"/>
@@ -9658,21 +10712,21 @@
     <w:name w:val="Conteúdo do quadro"/>
     <w:basedOn w:val="Normal"/>
     <w:qFormat/>
-    <w:rsid w:val="49B037C3"/>
+    <w:rsid w:val="45411A3B"/>
   </w:style>
   <w:style w:type="paragraph" w:styleId="Contedodatabela" w:customStyle="true">
     <w:uiPriority w:val="1"/>
     <w:name w:val="Conteúdo da tabela"/>
     <w:basedOn w:val="Normal"/>
     <w:qFormat/>
-    <w:rsid w:val="49B037C3"/>
+    <w:rsid w:val="45411A3B"/>
   </w:style>
   <w:style w:type="paragraph" w:styleId="Ttulodetabela" w:customStyle="true">
     <w:uiPriority w:val="1"/>
     <w:name w:val="Título de tabela"/>
     <w:basedOn w:val="Contedodatabela"/>
     <w:qFormat/>
-    <w:rsid w:val="49B037C3"/>
+    <w:rsid w:val="45411A3B"/>
     <w:rPr>
       <w:b w:val="1"/>
       <w:bCs w:val="1"/>
@@ -9707,7 +10761,7 @@
     <w:semiHidden/>
     <w:unhideWhenUsed/>
     <w:link w:val="TextodebaloChar"/>
-    <w:rsid w:val="49B037C3"/>
+    <w:rsid w:val="45411A3B"/>
     <w:rPr>
       <w:rFonts w:ascii="Times New Roman" w:hAnsi="Times New Roman" w:cs="Times New Roman"/>
       <w:sz w:val="18"/>
@@ -9857,7 +10911,7 @@
     <w:next w:val="Normal"/>
     <w:link w:val="SubtitleChar"/>
     <w:qFormat/>
-    <w:rsid w:val="49B037C3"/>
+    <w:rsid w:val="45411A3B"/>
     <w:rPr>
       <w:rFonts w:eastAsia="" w:eastAsiaTheme="minorEastAsia"/>
       <w:color w:val="5A5A5A"/>
@@ -9870,11 +10924,10 @@
     <w:next w:val="Normal"/>
     <w:link w:val="QuoteChar"/>
     <w:qFormat/>
-    <w:rsid w:val="49B037C3"/>
+    <w:rsid w:val="45411A3B"/>
     <w:rPr>
       <w:i w:val="1"/>
       <w:iCs w:val="1"/>
-      <w:color w:val="404040" w:themeColor="text1" w:themeTint="BF" w:themeShade="FF"/>
     </w:rPr>
     <w:pPr>
       <w:spacing w:before="200"/>
@@ -9889,11 +10942,11 @@
     <w:next w:val="Normal"/>
     <w:link w:val="IntenseQuoteChar"/>
     <w:qFormat/>
-    <w:rsid w:val="49B037C3"/>
+    <w:rsid w:val="45411A3B"/>
     <w:rPr>
       <w:i w:val="1"/>
       <w:iCs w:val="1"/>
-      <w:color w:val="4472C4" w:themeColor="accent1" w:themeTint="FF" w:themeShade="FF"/>
+      <w:color w:val="4471C4"/>
     </w:rPr>
     <w:pPr>
       <w:spacing w:before="360" w:after="360"/>
@@ -9906,7 +10959,7 @@
     <w:name w:val="List Paragraph"/>
     <w:basedOn w:val="Normal"/>
     <w:qFormat/>
-    <w:rsid w:val="49B037C3"/>
+    <w:rsid w:val="45411A3B"/>
     <w:pPr>
       <w:spacing/>
       <w:ind w:left="720"/>
@@ -9960,7 +11013,7 @@
     <w:basedOn w:val="Normal"/>
     <w:next w:val="Normal"/>
     <w:unhideWhenUsed/>
-    <w:rsid w:val="49B037C3"/>
+    <w:rsid w:val="45411A3B"/>
     <w:pPr>
       <w:spacing w:after="100"/>
       <w:ind w:left="660"/>
@@ -9972,7 +11025,7 @@
     <w:basedOn w:val="Normal"/>
     <w:next w:val="Normal"/>
     <w:unhideWhenUsed/>
-    <w:rsid w:val="49B037C3"/>
+    <w:rsid w:val="45411A3B"/>
     <w:pPr>
       <w:spacing w:after="100"/>
       <w:ind w:left="880"/>
@@ -9984,7 +11037,7 @@
     <w:basedOn w:val="Normal"/>
     <w:next w:val="Normal"/>
     <w:unhideWhenUsed/>
-    <w:rsid w:val="49B037C3"/>
+    <w:rsid w:val="45411A3B"/>
     <w:pPr>
       <w:spacing w:after="100"/>
       <w:ind w:left="1100"/>
@@ -9996,7 +11049,7 @@
     <w:basedOn w:val="Normal"/>
     <w:next w:val="Normal"/>
     <w:unhideWhenUsed/>
-    <w:rsid w:val="49B037C3"/>
+    <w:rsid w:val="45411A3B"/>
     <w:pPr>
       <w:spacing w:after="100"/>
       <w:ind w:left="1320"/>
@@ -10008,7 +11061,7 @@
     <w:basedOn w:val="Normal"/>
     <w:next w:val="Normal"/>
     <w:unhideWhenUsed/>
-    <w:rsid w:val="49B037C3"/>
+    <w:rsid w:val="45411A3B"/>
     <w:pPr>
       <w:spacing w:after="100"/>
       <w:ind w:left="1540"/>
@@ -10020,7 +11073,7 @@
     <w:basedOn w:val="Normal"/>
     <w:next w:val="Normal"/>
     <w:unhideWhenUsed/>
-    <w:rsid w:val="49B037C3"/>
+    <w:rsid w:val="45411A3B"/>
     <w:pPr>
       <w:spacing w:after="100"/>
       <w:ind w:left="1760"/>
@@ -10033,7 +11086,7 @@
     <w:semiHidden/>
     <w:unhideWhenUsed/>
     <w:link w:val="EndnoteTextChar"/>
-    <w:rsid w:val="49B037C3"/>
+    <w:rsid w:val="45411A3B"/>
     <w:rPr>
       <w:sz w:val="20"/>
       <w:szCs w:val="20"/>
@@ -10063,7 +11116,7 @@
     <w:semiHidden/>
     <w:unhideWhenUsed/>
     <w:link w:val="FootnoteTextChar"/>
-    <w:rsid w:val="49B037C3"/>
+    <w:rsid w:val="45411A3B"/>
     <w:rPr>
       <w:sz w:val="20"/>
       <w:szCs w:val="20"/>

</xml_diff>